<commit_message>
added a GitHub link to the syllabus
</commit_message>
<xml_diff>
--- a/DATA 180 Fall 2022 - Sec2 Syllabus (updated).docx
+++ b/DATA 180 Fall 2022 - Sec2 Syllabus (updated).docx
@@ -937,49 +937,139 @@
       <w:r>
         <w:rPr>
           <w:rFonts w:ascii="Times New Roman" w:hAnsi="Times New Roman" w:cs="Times New Roman"/>
-        </w:rPr>
-        <w:pict w14:anchorId="28471450">
-          <v:shapetype id="_x0000_t202" coordsize="21600,21600" o:spt="202" path="m,l,21600r21600,l21600,xe">
-            <v:stroke joinstyle="miter"/>
-            <v:path gradientshapeok="t" o:connecttype="rect"/>
-          </v:shapetype>
-          <v:shape id="_x0000_s2059" type="#_x0000_t202" style="position:absolute;left:0;text-align:left;margin-left:109.95pt;margin-top:1.65pt;width:5.5pt;height:18.95pt;z-index:15728640;mso-position-horizontal-relative:page" filled="f" stroked="f">
-            <v:textbox inset="0,0,0,0">
-              <w:txbxContent>
-                <w:p>
-                  <w:pPr>
-                    <w:pStyle w:val="BodyText"/>
-                    <w:spacing w:line="216" w:lineRule="exact"/>
-                    <w:ind w:left="0"/>
-                    <w:rPr>
-                      <w:rFonts w:ascii="Arial" w:hAnsi="Arial"/>
-                    </w:rPr>
-                  </w:pPr>
-                  <w:r>
-                    <w:rPr>
-                      <w:rFonts w:ascii="Arial" w:hAnsi="Arial"/>
-                      <w:w w:val="141"/>
-                    </w:rPr>
-                    <w:t>•</w:t>
-                  </w:r>
-                </w:p>
-              </w:txbxContent>
-            </v:textbox>
-            <w10:wrap anchorx="page"/>
-          </v:shape>
-        </w:pict>
-      </w:r>
-      <w:r>
-        <w:rPr>
-          <w:rFonts w:ascii="Times New Roman" w:hAnsi="Times New Roman" w:cs="Times New Roman"/>
-        </w:rPr>
-        <w:t xml:space="preserve">MATH 180: Introduction to Data Science Course Packet by Jeff </w:t>
-      </w:r>
-      <w:r>
-        <w:rPr>
-          <w:rFonts w:ascii="Times New Roman" w:hAnsi="Times New Roman" w:cs="Times New Roman"/>
-        </w:rPr>
-        <w:t>Forrester, available at the Dickinson College bookstore</w:t>
+          <w:noProof/>
+        </w:rPr>
+        <mc:AlternateContent>
+          <mc:Choice Requires="wps">
+            <w:drawing>
+              <wp:anchor distT="0" distB="0" distL="114300" distR="114300" simplePos="0" relativeHeight="15728640" behindDoc="0" locked="0" layoutInCell="1" allowOverlap="1" wp14:anchorId="28471450" wp14:editId="5505A6A5">
+                <wp:simplePos x="0" y="0"/>
+                <wp:positionH relativeFrom="page">
+                  <wp:posOffset>1396365</wp:posOffset>
+                </wp:positionH>
+                <wp:positionV relativeFrom="paragraph">
+                  <wp:posOffset>20955</wp:posOffset>
+                </wp:positionV>
+                <wp:extent cx="69850" cy="240665"/>
+                <wp:effectExtent l="0" t="0" r="0" b="0"/>
+                <wp:wrapNone/>
+                <wp:docPr id="1071214973" name="Text Box 11"/>
+                <wp:cNvGraphicFramePr>
+                  <a:graphicFrameLocks xmlns:a="http://schemas.openxmlformats.org/drawingml/2006/main"/>
+                </wp:cNvGraphicFramePr>
+                <a:graphic xmlns:a="http://schemas.openxmlformats.org/drawingml/2006/main">
+                  <a:graphicData uri="http://schemas.microsoft.com/office/word/2010/wordprocessingShape">
+                    <wps:wsp>
+                      <wps:cNvSpPr txBox="1">
+                        <a:spLocks noChangeArrowheads="1"/>
+                      </wps:cNvSpPr>
+                      <wps:spPr bwMode="auto">
+                        <a:xfrm>
+                          <a:off x="0" y="0"/>
+                          <a:ext cx="69850" cy="240665"/>
+                        </a:xfrm>
+                        <a:prstGeom prst="rect">
+                          <a:avLst/>
+                        </a:prstGeom>
+                        <a:noFill/>
+                        <a:ln>
+                          <a:noFill/>
+                        </a:ln>
+                        <a:extLst>
+                          <a:ext uri="{909E8E84-426E-40DD-AFC4-6F175D3DCCD1}">
+                            <a14:hiddenFill xmlns:a14="http://schemas.microsoft.com/office/drawing/2010/main">
+                              <a:solidFill>
+                                <a:srgbClr val="FFFFFF"/>
+                              </a:solidFill>
+                            </a14:hiddenFill>
+                          </a:ext>
+                          <a:ext uri="{91240B29-F687-4F45-9708-019B960494DF}">
+                            <a14:hiddenLine xmlns:a14="http://schemas.microsoft.com/office/drawing/2010/main" w="9525">
+                              <a:solidFill>
+                                <a:srgbClr val="000000"/>
+                              </a:solidFill>
+                              <a:miter lim="800000"/>
+                              <a:headEnd/>
+                              <a:tailEnd/>
+                            </a14:hiddenLine>
+                          </a:ext>
+                        </a:extLst>
+                      </wps:spPr>
+                      <wps:txbx>
+                        <w:txbxContent>
+                          <w:p>
+                            <w:pPr>
+                              <w:pStyle w:val="BodyText"/>
+                              <w:spacing w:line="216" w:lineRule="exact"/>
+                              <w:ind w:left="0"/>
+                              <w:rPr>
+                                <w:rFonts w:ascii="Arial" w:hAnsi="Arial"/>
+                              </w:rPr>
+                            </w:pPr>
+                            <w:r>
+                              <w:rPr>
+                                <w:rFonts w:ascii="Arial" w:hAnsi="Arial"/>
+                                <w:w w:val="141"/>
+                              </w:rPr>
+                              <w:t>•</w:t>
+                            </w:r>
+                          </w:p>
+                        </w:txbxContent>
+                      </wps:txbx>
+                      <wps:bodyPr rot="0" vert="horz" wrap="square" lIns="0" tIns="0" rIns="0" bIns="0" anchor="t" anchorCtr="0" upright="1">
+                        <a:noAutofit/>
+                      </wps:bodyPr>
+                    </wps:wsp>
+                  </a:graphicData>
+                </a:graphic>
+                <wp14:sizeRelH relativeFrom="page">
+                  <wp14:pctWidth>0</wp14:pctWidth>
+                </wp14:sizeRelH>
+                <wp14:sizeRelV relativeFrom="page">
+                  <wp14:pctHeight>0</wp14:pctHeight>
+                </wp14:sizeRelV>
+              </wp:anchor>
+            </w:drawing>
+          </mc:Choice>
+          <mc:Fallback>
+            <w:pict>
+              <v:shapetype w14:anchorId="28471450" id="_x0000_t202" coordsize="21600,21600" o:spt="202" path="m,l,21600r21600,l21600,xe">
+                <v:stroke joinstyle="miter"/>
+                <v:path gradientshapeok="t" o:connecttype="rect"/>
+              </v:shapetype>
+              <v:shape id="Text Box 11" o:spid="_x0000_s1026" type="#_x0000_t202" style="position:absolute;left:0;text-align:left;margin-left:109.95pt;margin-top:1.65pt;width:5.5pt;height:18.95pt;z-index:15728640;visibility:visible;mso-wrap-style:square;mso-width-percent:0;mso-height-percent:0;mso-wrap-distance-left:9pt;mso-wrap-distance-top:0;mso-wrap-distance-right:9pt;mso-wrap-distance-bottom:0;mso-position-horizontal:absolute;mso-position-horizontal-relative:page;mso-position-vertical:absolute;mso-position-vertical-relative:text;mso-width-percent:0;mso-height-percent:0;mso-width-relative:page;mso-height-relative:page;v-text-anchor:top" o:gfxdata="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" filled="f" stroked="f">
+                <v:textbox inset="0,0,0,0">
+                  <w:txbxContent>
+                    <w:p>
+                      <w:pPr>
+                        <w:pStyle w:val="BodyText"/>
+                        <w:spacing w:line="216" w:lineRule="exact"/>
+                        <w:ind w:left="0"/>
+                        <w:rPr>
+                          <w:rFonts w:ascii="Arial" w:hAnsi="Arial"/>
+                        </w:rPr>
+                      </w:pPr>
+                      <w:r>
+                        <w:rPr>
+                          <w:rFonts w:ascii="Arial" w:hAnsi="Arial"/>
+                          <w:w w:val="141"/>
+                        </w:rPr>
+                        <w:t>•</w:t>
+                      </w:r>
+                    </w:p>
+                  </w:txbxContent>
+                </v:textbox>
+                <w10:wrap anchorx="page"/>
+              </v:shape>
+            </w:pict>
+          </mc:Fallback>
+        </mc:AlternateContent>
+      </w:r>
+      <w:r>
+        <w:rPr>
+          <w:rFonts w:ascii="Times New Roman" w:hAnsi="Times New Roman" w:cs="Times New Roman"/>
+        </w:rPr>
+        <w:t>MATH 180: Introduction to Data Science Course Packet by Jeff Forrester, available at the Dickinson College bookstore</w:t>
       </w:r>
     </w:p>
     <w:p>
@@ -994,33 +1084,129 @@
       <w:r>
         <w:rPr>
           <w:rFonts w:ascii="Times New Roman" w:hAnsi="Times New Roman" w:cs="Times New Roman"/>
-        </w:rPr>
-        <w:pict w14:anchorId="49E30985">
-          <v:shape id="_x0000_s2058" type="#_x0000_t202" style="position:absolute;left:0;text-align:left;margin-left:109.95pt;margin-top:1.65pt;width:5.5pt;height:18.95pt;z-index:15729152;mso-position-horizontal-relative:page" filled="f" stroked="f">
-            <v:textbox inset="0,0,0,0">
-              <w:txbxContent>
-                <w:p>
-                  <w:pPr>
-                    <w:pStyle w:val="BodyText"/>
-                    <w:spacing w:line="216" w:lineRule="exact"/>
-                    <w:ind w:left="0"/>
-                    <w:rPr>
-                      <w:rFonts w:ascii="Arial" w:hAnsi="Arial"/>
-                    </w:rPr>
-                  </w:pPr>
-                  <w:r>
-                    <w:rPr>
-                      <w:rFonts w:ascii="Arial" w:hAnsi="Arial"/>
-                      <w:w w:val="141"/>
-                    </w:rPr>
-                    <w:t>•</w:t>
-                  </w:r>
-                </w:p>
-              </w:txbxContent>
-            </v:textbox>
-            <w10:wrap anchorx="page"/>
-          </v:shape>
-        </w:pict>
+          <w:noProof/>
+        </w:rPr>
+        <mc:AlternateContent>
+          <mc:Choice Requires="wps">
+            <w:drawing>
+              <wp:anchor distT="0" distB="0" distL="114300" distR="114300" simplePos="0" relativeHeight="15729152" behindDoc="0" locked="0" layoutInCell="1" allowOverlap="1" wp14:anchorId="49E30985" wp14:editId="055C8DC1">
+                <wp:simplePos x="0" y="0"/>
+                <wp:positionH relativeFrom="page">
+                  <wp:posOffset>1396365</wp:posOffset>
+                </wp:positionH>
+                <wp:positionV relativeFrom="paragraph">
+                  <wp:posOffset>20955</wp:posOffset>
+                </wp:positionV>
+                <wp:extent cx="69850" cy="240665"/>
+                <wp:effectExtent l="0" t="0" r="0" b="0"/>
+                <wp:wrapNone/>
+                <wp:docPr id="380425613" name="Text Box 10"/>
+                <wp:cNvGraphicFramePr>
+                  <a:graphicFrameLocks xmlns:a="http://schemas.openxmlformats.org/drawingml/2006/main"/>
+                </wp:cNvGraphicFramePr>
+                <a:graphic xmlns:a="http://schemas.openxmlformats.org/drawingml/2006/main">
+                  <a:graphicData uri="http://schemas.microsoft.com/office/word/2010/wordprocessingShape">
+                    <wps:wsp>
+                      <wps:cNvSpPr txBox="1">
+                        <a:spLocks noChangeArrowheads="1"/>
+                      </wps:cNvSpPr>
+                      <wps:spPr bwMode="auto">
+                        <a:xfrm>
+                          <a:off x="0" y="0"/>
+                          <a:ext cx="69850" cy="240665"/>
+                        </a:xfrm>
+                        <a:prstGeom prst="rect">
+                          <a:avLst/>
+                        </a:prstGeom>
+                        <a:noFill/>
+                        <a:ln>
+                          <a:noFill/>
+                        </a:ln>
+                        <a:extLst>
+                          <a:ext uri="{909E8E84-426E-40DD-AFC4-6F175D3DCCD1}">
+                            <a14:hiddenFill xmlns:a14="http://schemas.microsoft.com/office/drawing/2010/main">
+                              <a:solidFill>
+                                <a:srgbClr val="FFFFFF"/>
+                              </a:solidFill>
+                            </a14:hiddenFill>
+                          </a:ext>
+                          <a:ext uri="{91240B29-F687-4F45-9708-019B960494DF}">
+                            <a14:hiddenLine xmlns:a14="http://schemas.microsoft.com/office/drawing/2010/main" w="9525">
+                              <a:solidFill>
+                                <a:srgbClr val="000000"/>
+                              </a:solidFill>
+                              <a:miter lim="800000"/>
+                              <a:headEnd/>
+                              <a:tailEnd/>
+                            </a14:hiddenLine>
+                          </a:ext>
+                        </a:extLst>
+                      </wps:spPr>
+                      <wps:txbx>
+                        <w:txbxContent>
+                          <w:p>
+                            <w:pPr>
+                              <w:pStyle w:val="BodyText"/>
+                              <w:spacing w:line="216" w:lineRule="exact"/>
+                              <w:ind w:left="0"/>
+                              <w:rPr>
+                                <w:rFonts w:ascii="Arial" w:hAnsi="Arial"/>
+                              </w:rPr>
+                            </w:pPr>
+                            <w:r>
+                              <w:rPr>
+                                <w:rFonts w:ascii="Arial" w:hAnsi="Arial"/>
+                                <w:w w:val="141"/>
+                              </w:rPr>
+                              <w:t>•</w:t>
+                            </w:r>
+                          </w:p>
+                        </w:txbxContent>
+                      </wps:txbx>
+                      <wps:bodyPr rot="0" vert="horz" wrap="square" lIns="0" tIns="0" rIns="0" bIns="0" anchor="t" anchorCtr="0" upright="1">
+                        <a:noAutofit/>
+                      </wps:bodyPr>
+                    </wps:wsp>
+                  </a:graphicData>
+                </a:graphic>
+                <wp14:sizeRelH relativeFrom="page">
+                  <wp14:pctWidth>0</wp14:pctWidth>
+                </wp14:sizeRelH>
+                <wp14:sizeRelV relativeFrom="page">
+                  <wp14:pctHeight>0</wp14:pctHeight>
+                </wp14:sizeRelV>
+              </wp:anchor>
+            </w:drawing>
+          </mc:Choice>
+          <mc:Fallback>
+            <w:pict>
+              <v:shape w14:anchorId="49E30985" id="Text Box 10" o:spid="_x0000_s1027" type="#_x0000_t202" style="position:absolute;left:0;text-align:left;margin-left:109.95pt;margin-top:1.65pt;width:5.5pt;height:18.95pt;z-index:15729152;visibility:visible;mso-wrap-style:square;mso-width-percent:0;mso-height-percent:0;mso-wrap-distance-left:9pt;mso-wrap-distance-top:0;mso-wrap-distance-right:9pt;mso-wrap-distance-bottom:0;mso-position-horizontal:absolute;mso-position-horizontal-relative:page;mso-position-vertical:absolute;mso-position-vertical-relative:text;mso-width-percent:0;mso-height-percent:0;mso-width-relative:page;mso-height-relative:page;v-text-anchor:top" o:gfxdata="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" filled="f" stroked="f">
+                <v:textbox inset="0,0,0,0">
+                  <w:txbxContent>
+                    <w:p>
+                      <w:pPr>
+                        <w:pStyle w:val="BodyText"/>
+                        <w:spacing w:line="216" w:lineRule="exact"/>
+                        <w:ind w:left="0"/>
+                        <w:rPr>
+                          <w:rFonts w:ascii="Arial" w:hAnsi="Arial"/>
+                        </w:rPr>
+                      </w:pPr>
+                      <w:r>
+                        <w:rPr>
+                          <w:rFonts w:ascii="Arial" w:hAnsi="Arial"/>
+                          <w:w w:val="141"/>
+                        </w:rPr>
+                        <w:t>•</w:t>
+                      </w:r>
+                    </w:p>
+                  </w:txbxContent>
+                </v:textbox>
+                <w10:wrap anchorx="page"/>
+              </v:shape>
+            </w:pict>
+          </mc:Fallback>
+        </mc:AlternateContent>
       </w:r>
       <w:r>
         <w:rPr>
@@ -1235,13 +1421,7 @@
         <w:rPr>
           <w:rFonts w:ascii="Times New Roman" w:hAnsi="Times New Roman" w:cs="Times New Roman"/>
         </w:rPr>
-        <w:t xml:space="preserve">Access to a computer to </w:t>
-      </w:r>
-      <w:r>
-        <w:rPr>
-          <w:rFonts w:ascii="Times New Roman" w:hAnsi="Times New Roman" w:cs="Times New Roman"/>
-        </w:rPr>
-        <w:t>install and use</w:t>
+        <w:t>Access to a computer to install and use</w:t>
       </w:r>
       <w:r>
         <w:rPr>
@@ -1285,13 +1465,15 @@
         </w:rPr>
         <w:t xml:space="preserve"> </w:t>
       </w:r>
-      <w:r>
-        <w:rPr>
-          <w:rFonts w:ascii="Times New Roman" w:hAnsi="Times New Roman" w:cs="Times New Roman"/>
-          <w:color w:val="D8127E"/>
-        </w:rPr>
-        <w:t>GitHub</w:t>
-      </w:r>
+      <w:hyperlink r:id="rId10" w:history="1">
+        <w:r>
+          <w:rPr>
+            <w:rStyle w:val="Hyperlink"/>
+            <w:rFonts w:ascii="Times New Roman" w:hAnsi="Times New Roman" w:cs="Times New Roman"/>
+          </w:rPr>
+          <w:t>GitHub</w:t>
+        </w:r>
+      </w:hyperlink>
     </w:p>
     <w:p>
       <w:pPr>
@@ -1415,21 +1597,7 @@
         <w:rPr>
           <w:rFonts w:ascii="Times New Roman" w:hAnsi="Times New Roman" w:cs="Times New Roman"/>
         </w:rPr>
-        <w:t xml:space="preserve">180 </w:t>
-      </w:r>
-      <w:proofErr w:type="gramStart"/>
-      <w:r>
-        <w:rPr>
-          <w:rFonts w:ascii="Times New Roman" w:hAnsi="Times New Roman" w:cs="Times New Roman"/>
-        </w:rPr>
-        <w:t>provides an introduction to</w:t>
-      </w:r>
-      <w:proofErr w:type="gramEnd"/>
-      <w:r>
-        <w:rPr>
-          <w:rFonts w:ascii="Times New Roman" w:hAnsi="Times New Roman" w:cs="Times New Roman"/>
-        </w:rPr>
-        <w:t xml:space="preserve"> the core ideas of data science. </w:t>
+        <w:t xml:space="preserve">180 provides an introduction to the core ideas of data science. </w:t>
       </w:r>
       <w:r>
         <w:rPr>
@@ -1598,13 +1766,7 @@
         <w:rPr>
           <w:rFonts w:ascii="Times New Roman" w:hAnsi="Times New Roman" w:cs="Times New Roman"/>
         </w:rPr>
-        <w:t xml:space="preserve">statistical/machine learning. Upon successful completion of the course a student will </w:t>
-      </w:r>
-      <w:r>
-        <w:rPr>
-          <w:rFonts w:ascii="Times New Roman" w:hAnsi="Times New Roman" w:cs="Times New Roman"/>
-        </w:rPr>
-        <w:t>be able to:</w:t>
+        <w:t>statistical/machine learning. Upon successful completion of the course a student will be able to:</w:t>
       </w:r>
     </w:p>
     <w:p>
@@ -1630,33 +1792,129 @@
       <w:r>
         <w:rPr>
           <w:rFonts w:ascii="Times New Roman" w:hAnsi="Times New Roman" w:cs="Times New Roman"/>
-        </w:rPr>
-        <w:pict w14:anchorId="25F0FF98">
-          <v:shape id="_x0000_s2057" type="#_x0000_t202" style="position:absolute;left:0;text-align:left;margin-left:109.95pt;margin-top:6.85pt;width:5.5pt;height:18.95pt;z-index:15730176;mso-position-horizontal-relative:page" filled="f" stroked="f">
-            <v:textbox inset="0,0,0,0">
-              <w:txbxContent>
-                <w:p>
-                  <w:pPr>
-                    <w:pStyle w:val="BodyText"/>
-                    <w:spacing w:line="216" w:lineRule="exact"/>
-                    <w:ind w:left="0"/>
-                    <w:rPr>
-                      <w:rFonts w:ascii="Arial" w:hAnsi="Arial"/>
-                    </w:rPr>
-                  </w:pPr>
-                  <w:r>
-                    <w:rPr>
-                      <w:rFonts w:ascii="Arial" w:hAnsi="Arial"/>
-                      <w:w w:val="141"/>
-                    </w:rPr>
-                    <w:t>•</w:t>
-                  </w:r>
-                </w:p>
-              </w:txbxContent>
-            </v:textbox>
-            <w10:wrap anchorx="page"/>
-          </v:shape>
-        </w:pict>
+          <w:noProof/>
+        </w:rPr>
+        <mc:AlternateContent>
+          <mc:Choice Requires="wps">
+            <w:drawing>
+              <wp:anchor distT="0" distB="0" distL="114300" distR="114300" simplePos="0" relativeHeight="15730176" behindDoc="0" locked="0" layoutInCell="1" allowOverlap="1" wp14:anchorId="25F0FF98" wp14:editId="27086D78">
+                <wp:simplePos x="0" y="0"/>
+                <wp:positionH relativeFrom="page">
+                  <wp:posOffset>1396365</wp:posOffset>
+                </wp:positionH>
+                <wp:positionV relativeFrom="paragraph">
+                  <wp:posOffset>86995</wp:posOffset>
+                </wp:positionV>
+                <wp:extent cx="69850" cy="240665"/>
+                <wp:effectExtent l="0" t="0" r="0" b="0"/>
+                <wp:wrapNone/>
+                <wp:docPr id="2081668575" name="Text Box 9"/>
+                <wp:cNvGraphicFramePr>
+                  <a:graphicFrameLocks xmlns:a="http://schemas.openxmlformats.org/drawingml/2006/main"/>
+                </wp:cNvGraphicFramePr>
+                <a:graphic xmlns:a="http://schemas.openxmlformats.org/drawingml/2006/main">
+                  <a:graphicData uri="http://schemas.microsoft.com/office/word/2010/wordprocessingShape">
+                    <wps:wsp>
+                      <wps:cNvSpPr txBox="1">
+                        <a:spLocks noChangeArrowheads="1"/>
+                      </wps:cNvSpPr>
+                      <wps:spPr bwMode="auto">
+                        <a:xfrm>
+                          <a:off x="0" y="0"/>
+                          <a:ext cx="69850" cy="240665"/>
+                        </a:xfrm>
+                        <a:prstGeom prst="rect">
+                          <a:avLst/>
+                        </a:prstGeom>
+                        <a:noFill/>
+                        <a:ln>
+                          <a:noFill/>
+                        </a:ln>
+                        <a:extLst>
+                          <a:ext uri="{909E8E84-426E-40DD-AFC4-6F175D3DCCD1}">
+                            <a14:hiddenFill xmlns:a14="http://schemas.microsoft.com/office/drawing/2010/main">
+                              <a:solidFill>
+                                <a:srgbClr val="FFFFFF"/>
+                              </a:solidFill>
+                            </a14:hiddenFill>
+                          </a:ext>
+                          <a:ext uri="{91240B29-F687-4F45-9708-019B960494DF}">
+                            <a14:hiddenLine xmlns:a14="http://schemas.microsoft.com/office/drawing/2010/main" w="9525">
+                              <a:solidFill>
+                                <a:srgbClr val="000000"/>
+                              </a:solidFill>
+                              <a:miter lim="800000"/>
+                              <a:headEnd/>
+                              <a:tailEnd/>
+                            </a14:hiddenLine>
+                          </a:ext>
+                        </a:extLst>
+                      </wps:spPr>
+                      <wps:txbx>
+                        <w:txbxContent>
+                          <w:p>
+                            <w:pPr>
+                              <w:pStyle w:val="BodyText"/>
+                              <w:spacing w:line="216" w:lineRule="exact"/>
+                              <w:ind w:left="0"/>
+                              <w:rPr>
+                                <w:rFonts w:ascii="Arial" w:hAnsi="Arial"/>
+                              </w:rPr>
+                            </w:pPr>
+                            <w:r>
+                              <w:rPr>
+                                <w:rFonts w:ascii="Arial" w:hAnsi="Arial"/>
+                                <w:w w:val="141"/>
+                              </w:rPr>
+                              <w:t>•</w:t>
+                            </w:r>
+                          </w:p>
+                        </w:txbxContent>
+                      </wps:txbx>
+                      <wps:bodyPr rot="0" vert="horz" wrap="square" lIns="0" tIns="0" rIns="0" bIns="0" anchor="t" anchorCtr="0" upright="1">
+                        <a:noAutofit/>
+                      </wps:bodyPr>
+                    </wps:wsp>
+                  </a:graphicData>
+                </a:graphic>
+                <wp14:sizeRelH relativeFrom="page">
+                  <wp14:pctWidth>0</wp14:pctWidth>
+                </wp14:sizeRelH>
+                <wp14:sizeRelV relativeFrom="page">
+                  <wp14:pctHeight>0</wp14:pctHeight>
+                </wp14:sizeRelV>
+              </wp:anchor>
+            </w:drawing>
+          </mc:Choice>
+          <mc:Fallback>
+            <w:pict>
+              <v:shape w14:anchorId="25F0FF98" id="Text Box 9" o:spid="_x0000_s1028" type="#_x0000_t202" style="position:absolute;left:0;text-align:left;margin-left:109.95pt;margin-top:6.85pt;width:5.5pt;height:18.95pt;z-index:15730176;visibility:visible;mso-wrap-style:square;mso-width-percent:0;mso-height-percent:0;mso-wrap-distance-left:9pt;mso-wrap-distance-top:0;mso-wrap-distance-right:9pt;mso-wrap-distance-bottom:0;mso-position-horizontal:absolute;mso-position-horizontal-relative:page;mso-position-vertical:absolute;mso-position-vertical-relative:text;mso-width-percent:0;mso-height-percent:0;mso-width-relative:page;mso-height-relative:page;v-text-anchor:top" o:gfxdata="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" filled="f" stroked="f">
+                <v:textbox inset="0,0,0,0">
+                  <w:txbxContent>
+                    <w:p>
+                      <w:pPr>
+                        <w:pStyle w:val="BodyText"/>
+                        <w:spacing w:line="216" w:lineRule="exact"/>
+                        <w:ind w:left="0"/>
+                        <w:rPr>
+                          <w:rFonts w:ascii="Arial" w:hAnsi="Arial"/>
+                        </w:rPr>
+                      </w:pPr>
+                      <w:r>
+                        <w:rPr>
+                          <w:rFonts w:ascii="Arial" w:hAnsi="Arial"/>
+                          <w:w w:val="141"/>
+                        </w:rPr>
+                        <w:t>•</w:t>
+                      </w:r>
+                    </w:p>
+                  </w:txbxContent>
+                </v:textbox>
+                <w10:wrap anchorx="page"/>
+              </v:shape>
+            </w:pict>
+          </mc:Fallback>
+        </mc:AlternateContent>
       </w:r>
       <w:r>
         <w:rPr>
@@ -1677,33 +1935,129 @@
       <w:r>
         <w:rPr>
           <w:rFonts w:ascii="Times New Roman" w:hAnsi="Times New Roman" w:cs="Times New Roman"/>
-        </w:rPr>
-        <w:pict w14:anchorId="298A409D">
-          <v:shape id="_x0000_s2056" type="#_x0000_t202" style="position:absolute;left:0;text-align:left;margin-left:109.95pt;margin-top:2pt;width:5.5pt;height:18.95pt;z-index:15729664;mso-position-horizontal-relative:page" filled="f" stroked="f">
-            <v:textbox inset="0,0,0,0">
-              <w:txbxContent>
-                <w:p>
-                  <w:pPr>
-                    <w:pStyle w:val="BodyText"/>
-                    <w:spacing w:line="216" w:lineRule="exact"/>
-                    <w:ind w:left="0"/>
-                    <w:rPr>
-                      <w:rFonts w:ascii="Arial" w:hAnsi="Arial"/>
-                    </w:rPr>
-                  </w:pPr>
-                  <w:r>
-                    <w:rPr>
-                      <w:rFonts w:ascii="Arial" w:hAnsi="Arial"/>
-                      <w:w w:val="141"/>
-                    </w:rPr>
-                    <w:t>•</w:t>
-                  </w:r>
-                </w:p>
-              </w:txbxContent>
-            </v:textbox>
-            <w10:wrap anchorx="page"/>
-          </v:shape>
-        </w:pict>
+          <w:noProof/>
+        </w:rPr>
+        <mc:AlternateContent>
+          <mc:Choice Requires="wps">
+            <w:drawing>
+              <wp:anchor distT="0" distB="0" distL="114300" distR="114300" simplePos="0" relativeHeight="15729664" behindDoc="0" locked="0" layoutInCell="1" allowOverlap="1" wp14:anchorId="298A409D" wp14:editId="4B451246">
+                <wp:simplePos x="0" y="0"/>
+                <wp:positionH relativeFrom="page">
+                  <wp:posOffset>1396365</wp:posOffset>
+                </wp:positionH>
+                <wp:positionV relativeFrom="paragraph">
+                  <wp:posOffset>25400</wp:posOffset>
+                </wp:positionV>
+                <wp:extent cx="69850" cy="240665"/>
+                <wp:effectExtent l="0" t="0" r="0" b="0"/>
+                <wp:wrapNone/>
+                <wp:docPr id="1052404803" name="Text Box 8"/>
+                <wp:cNvGraphicFramePr>
+                  <a:graphicFrameLocks xmlns:a="http://schemas.openxmlformats.org/drawingml/2006/main"/>
+                </wp:cNvGraphicFramePr>
+                <a:graphic xmlns:a="http://schemas.openxmlformats.org/drawingml/2006/main">
+                  <a:graphicData uri="http://schemas.microsoft.com/office/word/2010/wordprocessingShape">
+                    <wps:wsp>
+                      <wps:cNvSpPr txBox="1">
+                        <a:spLocks noChangeArrowheads="1"/>
+                      </wps:cNvSpPr>
+                      <wps:spPr bwMode="auto">
+                        <a:xfrm>
+                          <a:off x="0" y="0"/>
+                          <a:ext cx="69850" cy="240665"/>
+                        </a:xfrm>
+                        <a:prstGeom prst="rect">
+                          <a:avLst/>
+                        </a:prstGeom>
+                        <a:noFill/>
+                        <a:ln>
+                          <a:noFill/>
+                        </a:ln>
+                        <a:extLst>
+                          <a:ext uri="{909E8E84-426E-40DD-AFC4-6F175D3DCCD1}">
+                            <a14:hiddenFill xmlns:a14="http://schemas.microsoft.com/office/drawing/2010/main">
+                              <a:solidFill>
+                                <a:srgbClr val="FFFFFF"/>
+                              </a:solidFill>
+                            </a14:hiddenFill>
+                          </a:ext>
+                          <a:ext uri="{91240B29-F687-4F45-9708-019B960494DF}">
+                            <a14:hiddenLine xmlns:a14="http://schemas.microsoft.com/office/drawing/2010/main" w="9525">
+                              <a:solidFill>
+                                <a:srgbClr val="000000"/>
+                              </a:solidFill>
+                              <a:miter lim="800000"/>
+                              <a:headEnd/>
+                              <a:tailEnd/>
+                            </a14:hiddenLine>
+                          </a:ext>
+                        </a:extLst>
+                      </wps:spPr>
+                      <wps:txbx>
+                        <w:txbxContent>
+                          <w:p>
+                            <w:pPr>
+                              <w:pStyle w:val="BodyText"/>
+                              <w:spacing w:line="216" w:lineRule="exact"/>
+                              <w:ind w:left="0"/>
+                              <w:rPr>
+                                <w:rFonts w:ascii="Arial" w:hAnsi="Arial"/>
+                              </w:rPr>
+                            </w:pPr>
+                            <w:r>
+                              <w:rPr>
+                                <w:rFonts w:ascii="Arial" w:hAnsi="Arial"/>
+                                <w:w w:val="141"/>
+                              </w:rPr>
+                              <w:t>•</w:t>
+                            </w:r>
+                          </w:p>
+                        </w:txbxContent>
+                      </wps:txbx>
+                      <wps:bodyPr rot="0" vert="horz" wrap="square" lIns="0" tIns="0" rIns="0" bIns="0" anchor="t" anchorCtr="0" upright="1">
+                        <a:noAutofit/>
+                      </wps:bodyPr>
+                    </wps:wsp>
+                  </a:graphicData>
+                </a:graphic>
+                <wp14:sizeRelH relativeFrom="page">
+                  <wp14:pctWidth>0</wp14:pctWidth>
+                </wp14:sizeRelH>
+                <wp14:sizeRelV relativeFrom="page">
+                  <wp14:pctHeight>0</wp14:pctHeight>
+                </wp14:sizeRelV>
+              </wp:anchor>
+            </w:drawing>
+          </mc:Choice>
+          <mc:Fallback>
+            <w:pict>
+              <v:shape w14:anchorId="298A409D" id="Text Box 8" o:spid="_x0000_s1029" type="#_x0000_t202" style="position:absolute;left:0;text-align:left;margin-left:109.95pt;margin-top:2pt;width:5.5pt;height:18.95pt;z-index:15729664;visibility:visible;mso-wrap-style:square;mso-width-percent:0;mso-height-percent:0;mso-wrap-distance-left:9pt;mso-wrap-distance-top:0;mso-wrap-distance-right:9pt;mso-wrap-distance-bottom:0;mso-position-horizontal:absolute;mso-position-horizontal-relative:page;mso-position-vertical:absolute;mso-position-vertical-relative:text;mso-width-percent:0;mso-height-percent:0;mso-width-relative:page;mso-height-relative:page;v-text-anchor:top" o:gfxdata="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" filled="f" stroked="f">
+                <v:textbox inset="0,0,0,0">
+                  <w:txbxContent>
+                    <w:p>
+                      <w:pPr>
+                        <w:pStyle w:val="BodyText"/>
+                        <w:spacing w:line="216" w:lineRule="exact"/>
+                        <w:ind w:left="0"/>
+                        <w:rPr>
+                          <w:rFonts w:ascii="Arial" w:hAnsi="Arial"/>
+                        </w:rPr>
+                      </w:pPr>
+                      <w:r>
+                        <w:rPr>
+                          <w:rFonts w:ascii="Arial" w:hAnsi="Arial"/>
+                          <w:w w:val="141"/>
+                        </w:rPr>
+                        <w:t>•</w:t>
+                      </w:r>
+                    </w:p>
+                  </w:txbxContent>
+                </v:textbox>
+                <w10:wrap anchorx="page"/>
+              </v:shape>
+            </w:pict>
+          </mc:Fallback>
+        </mc:AlternateContent>
       </w:r>
       <w:r>
         <w:rPr>
@@ -1711,14 +2065,12 @@
         </w:rPr>
         <w:t xml:space="preserve">Use </w:t>
       </w:r>
-      <w:proofErr w:type="spellStart"/>
-      <w:r>
-        <w:rPr>
-          <w:rFonts w:ascii="Times New Roman" w:hAnsi="Times New Roman" w:cs="Times New Roman"/>
-        </w:rPr>
-        <w:t>Github</w:t>
-      </w:r>
-      <w:proofErr w:type="spellEnd"/>
+      <w:r>
+        <w:rPr>
+          <w:rFonts w:ascii="Times New Roman" w:hAnsi="Times New Roman" w:cs="Times New Roman"/>
+        </w:rPr>
+        <w:t>GitHub</w:t>
+      </w:r>
       <w:r>
         <w:rPr>
           <w:rFonts w:ascii="Times New Roman" w:hAnsi="Times New Roman" w:cs="Times New Roman"/>
@@ -1905,34 +2257,130 @@
       <w:r>
         <w:rPr>
           <w:rFonts w:ascii="Times New Roman" w:hAnsi="Times New Roman" w:cs="Times New Roman"/>
+          <w:noProof/>
         </w:rPr>
         <w:lastRenderedPageBreak/>
-        <w:pict w14:anchorId="37DD8B12">
-          <v:shape id="_x0000_s2055" type="#_x0000_t202" style="position:absolute;left:0;text-align:left;margin-left:109.95pt;margin-top:6.3pt;width:5.5pt;height:18.95pt;z-index:15731200;mso-position-horizontal-relative:page" filled="f" stroked="f">
-            <v:textbox inset="0,0,0,0">
-              <w:txbxContent>
-                <w:p>
-                  <w:pPr>
-                    <w:pStyle w:val="BodyText"/>
-                    <w:spacing w:line="216" w:lineRule="exact"/>
-                    <w:ind w:left="0"/>
-                    <w:rPr>
-                      <w:rFonts w:ascii="Arial" w:hAnsi="Arial"/>
-                    </w:rPr>
-                  </w:pPr>
-                  <w:r>
-                    <w:rPr>
-                      <w:rFonts w:ascii="Arial" w:hAnsi="Arial"/>
-                      <w:w w:val="141"/>
-                    </w:rPr>
-                    <w:t>•</w:t>
-                  </w:r>
-                </w:p>
-              </w:txbxContent>
-            </v:textbox>
-            <w10:wrap anchorx="page"/>
-          </v:shape>
-        </w:pict>
+        <mc:AlternateContent>
+          <mc:Choice Requires="wps">
+            <w:drawing>
+              <wp:anchor distT="0" distB="0" distL="114300" distR="114300" simplePos="0" relativeHeight="15731200" behindDoc="0" locked="0" layoutInCell="1" allowOverlap="1" wp14:anchorId="37DD8B12" wp14:editId="39065D2F">
+                <wp:simplePos x="0" y="0"/>
+                <wp:positionH relativeFrom="page">
+                  <wp:posOffset>1396365</wp:posOffset>
+                </wp:positionH>
+                <wp:positionV relativeFrom="paragraph">
+                  <wp:posOffset>80010</wp:posOffset>
+                </wp:positionV>
+                <wp:extent cx="69850" cy="240665"/>
+                <wp:effectExtent l="0" t="0" r="0" b="0"/>
+                <wp:wrapNone/>
+                <wp:docPr id="940760628" name="Text Box 7"/>
+                <wp:cNvGraphicFramePr>
+                  <a:graphicFrameLocks xmlns:a="http://schemas.openxmlformats.org/drawingml/2006/main"/>
+                </wp:cNvGraphicFramePr>
+                <a:graphic xmlns:a="http://schemas.openxmlformats.org/drawingml/2006/main">
+                  <a:graphicData uri="http://schemas.microsoft.com/office/word/2010/wordprocessingShape">
+                    <wps:wsp>
+                      <wps:cNvSpPr txBox="1">
+                        <a:spLocks noChangeArrowheads="1"/>
+                      </wps:cNvSpPr>
+                      <wps:spPr bwMode="auto">
+                        <a:xfrm>
+                          <a:off x="0" y="0"/>
+                          <a:ext cx="69850" cy="240665"/>
+                        </a:xfrm>
+                        <a:prstGeom prst="rect">
+                          <a:avLst/>
+                        </a:prstGeom>
+                        <a:noFill/>
+                        <a:ln>
+                          <a:noFill/>
+                        </a:ln>
+                        <a:extLst>
+                          <a:ext uri="{909E8E84-426E-40DD-AFC4-6F175D3DCCD1}">
+                            <a14:hiddenFill xmlns:a14="http://schemas.microsoft.com/office/drawing/2010/main">
+                              <a:solidFill>
+                                <a:srgbClr val="FFFFFF"/>
+                              </a:solidFill>
+                            </a14:hiddenFill>
+                          </a:ext>
+                          <a:ext uri="{91240B29-F687-4F45-9708-019B960494DF}">
+                            <a14:hiddenLine xmlns:a14="http://schemas.microsoft.com/office/drawing/2010/main" w="9525">
+                              <a:solidFill>
+                                <a:srgbClr val="000000"/>
+                              </a:solidFill>
+                              <a:miter lim="800000"/>
+                              <a:headEnd/>
+                              <a:tailEnd/>
+                            </a14:hiddenLine>
+                          </a:ext>
+                        </a:extLst>
+                      </wps:spPr>
+                      <wps:txbx>
+                        <w:txbxContent>
+                          <w:p>
+                            <w:pPr>
+                              <w:pStyle w:val="BodyText"/>
+                              <w:spacing w:line="216" w:lineRule="exact"/>
+                              <w:ind w:left="0"/>
+                              <w:rPr>
+                                <w:rFonts w:ascii="Arial" w:hAnsi="Arial"/>
+                              </w:rPr>
+                            </w:pPr>
+                            <w:r>
+                              <w:rPr>
+                                <w:rFonts w:ascii="Arial" w:hAnsi="Arial"/>
+                                <w:w w:val="141"/>
+                              </w:rPr>
+                              <w:t>•</w:t>
+                            </w:r>
+                          </w:p>
+                        </w:txbxContent>
+                      </wps:txbx>
+                      <wps:bodyPr rot="0" vert="horz" wrap="square" lIns="0" tIns="0" rIns="0" bIns="0" anchor="t" anchorCtr="0" upright="1">
+                        <a:noAutofit/>
+                      </wps:bodyPr>
+                    </wps:wsp>
+                  </a:graphicData>
+                </a:graphic>
+                <wp14:sizeRelH relativeFrom="page">
+                  <wp14:pctWidth>0</wp14:pctWidth>
+                </wp14:sizeRelH>
+                <wp14:sizeRelV relativeFrom="page">
+                  <wp14:pctHeight>0</wp14:pctHeight>
+                </wp14:sizeRelV>
+              </wp:anchor>
+            </w:drawing>
+          </mc:Choice>
+          <mc:Fallback>
+            <w:pict>
+              <v:shape w14:anchorId="37DD8B12" id="Text Box 7" o:spid="_x0000_s1030" type="#_x0000_t202" style="position:absolute;left:0;text-align:left;margin-left:109.95pt;margin-top:6.3pt;width:5.5pt;height:18.95pt;z-index:15731200;visibility:visible;mso-wrap-style:square;mso-width-percent:0;mso-height-percent:0;mso-wrap-distance-left:9pt;mso-wrap-distance-top:0;mso-wrap-distance-right:9pt;mso-wrap-distance-bottom:0;mso-position-horizontal:absolute;mso-position-horizontal-relative:page;mso-position-vertical:absolute;mso-position-vertical-relative:text;mso-width-percent:0;mso-height-percent:0;mso-width-relative:page;mso-height-relative:page;v-text-anchor:top" o:gfxdata="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" filled="f" stroked="f">
+                <v:textbox inset="0,0,0,0">
+                  <w:txbxContent>
+                    <w:p>
+                      <w:pPr>
+                        <w:pStyle w:val="BodyText"/>
+                        <w:spacing w:line="216" w:lineRule="exact"/>
+                        <w:ind w:left="0"/>
+                        <w:rPr>
+                          <w:rFonts w:ascii="Arial" w:hAnsi="Arial"/>
+                        </w:rPr>
+                      </w:pPr>
+                      <w:r>
+                        <w:rPr>
+                          <w:rFonts w:ascii="Arial" w:hAnsi="Arial"/>
+                          <w:w w:val="141"/>
+                        </w:rPr>
+                        <w:t>•</w:t>
+                      </w:r>
+                    </w:p>
+                  </w:txbxContent>
+                </v:textbox>
+                <w10:wrap anchorx="page"/>
+              </v:shape>
+            </w:pict>
+          </mc:Fallback>
+        </mc:AlternateContent>
       </w:r>
       <w:r>
         <w:rPr>
@@ -1953,33 +2401,129 @@
       <w:r>
         <w:rPr>
           <w:rFonts w:ascii="Times New Roman" w:hAnsi="Times New Roman" w:cs="Times New Roman"/>
-        </w:rPr>
-        <w:pict w14:anchorId="492D08AE">
-          <v:shape id="_x0000_s2054" type="#_x0000_t202" style="position:absolute;left:0;text-align:left;margin-left:109.95pt;margin-top:1.65pt;width:5.5pt;height:18.95pt;z-index:15731712;mso-position-horizontal-relative:page" filled="f" stroked="f">
-            <v:textbox inset="0,0,0,0">
-              <w:txbxContent>
-                <w:p>
-                  <w:pPr>
-                    <w:pStyle w:val="BodyText"/>
-                    <w:spacing w:line="216" w:lineRule="exact"/>
-                    <w:ind w:left="0"/>
-                    <w:rPr>
-                      <w:rFonts w:ascii="Arial" w:hAnsi="Arial"/>
-                    </w:rPr>
-                  </w:pPr>
-                  <w:r>
-                    <w:rPr>
-                      <w:rFonts w:ascii="Arial" w:hAnsi="Arial"/>
-                      <w:w w:val="141"/>
-                    </w:rPr>
-                    <w:t>•</w:t>
-                  </w:r>
-                </w:p>
-              </w:txbxContent>
-            </v:textbox>
-            <w10:wrap anchorx="page"/>
-          </v:shape>
-        </w:pict>
+          <w:noProof/>
+        </w:rPr>
+        <mc:AlternateContent>
+          <mc:Choice Requires="wps">
+            <w:drawing>
+              <wp:anchor distT="0" distB="0" distL="114300" distR="114300" simplePos="0" relativeHeight="15731712" behindDoc="0" locked="0" layoutInCell="1" allowOverlap="1" wp14:anchorId="492D08AE" wp14:editId="7EA52499">
+                <wp:simplePos x="0" y="0"/>
+                <wp:positionH relativeFrom="page">
+                  <wp:posOffset>1396365</wp:posOffset>
+                </wp:positionH>
+                <wp:positionV relativeFrom="paragraph">
+                  <wp:posOffset>20955</wp:posOffset>
+                </wp:positionV>
+                <wp:extent cx="69850" cy="240665"/>
+                <wp:effectExtent l="0" t="0" r="0" b="0"/>
+                <wp:wrapNone/>
+                <wp:docPr id="1363732050" name="Text Box 6"/>
+                <wp:cNvGraphicFramePr>
+                  <a:graphicFrameLocks xmlns:a="http://schemas.openxmlformats.org/drawingml/2006/main"/>
+                </wp:cNvGraphicFramePr>
+                <a:graphic xmlns:a="http://schemas.openxmlformats.org/drawingml/2006/main">
+                  <a:graphicData uri="http://schemas.microsoft.com/office/word/2010/wordprocessingShape">
+                    <wps:wsp>
+                      <wps:cNvSpPr txBox="1">
+                        <a:spLocks noChangeArrowheads="1"/>
+                      </wps:cNvSpPr>
+                      <wps:spPr bwMode="auto">
+                        <a:xfrm>
+                          <a:off x="0" y="0"/>
+                          <a:ext cx="69850" cy="240665"/>
+                        </a:xfrm>
+                        <a:prstGeom prst="rect">
+                          <a:avLst/>
+                        </a:prstGeom>
+                        <a:noFill/>
+                        <a:ln>
+                          <a:noFill/>
+                        </a:ln>
+                        <a:extLst>
+                          <a:ext uri="{909E8E84-426E-40DD-AFC4-6F175D3DCCD1}">
+                            <a14:hiddenFill xmlns:a14="http://schemas.microsoft.com/office/drawing/2010/main">
+                              <a:solidFill>
+                                <a:srgbClr val="FFFFFF"/>
+                              </a:solidFill>
+                            </a14:hiddenFill>
+                          </a:ext>
+                          <a:ext uri="{91240B29-F687-4F45-9708-019B960494DF}">
+                            <a14:hiddenLine xmlns:a14="http://schemas.microsoft.com/office/drawing/2010/main" w="9525">
+                              <a:solidFill>
+                                <a:srgbClr val="000000"/>
+                              </a:solidFill>
+                              <a:miter lim="800000"/>
+                              <a:headEnd/>
+                              <a:tailEnd/>
+                            </a14:hiddenLine>
+                          </a:ext>
+                        </a:extLst>
+                      </wps:spPr>
+                      <wps:txbx>
+                        <w:txbxContent>
+                          <w:p>
+                            <w:pPr>
+                              <w:pStyle w:val="BodyText"/>
+                              <w:spacing w:line="216" w:lineRule="exact"/>
+                              <w:ind w:left="0"/>
+                              <w:rPr>
+                                <w:rFonts w:ascii="Arial" w:hAnsi="Arial"/>
+                              </w:rPr>
+                            </w:pPr>
+                            <w:r>
+                              <w:rPr>
+                                <w:rFonts w:ascii="Arial" w:hAnsi="Arial"/>
+                                <w:w w:val="141"/>
+                              </w:rPr>
+                              <w:t>•</w:t>
+                            </w:r>
+                          </w:p>
+                        </w:txbxContent>
+                      </wps:txbx>
+                      <wps:bodyPr rot="0" vert="horz" wrap="square" lIns="0" tIns="0" rIns="0" bIns="0" anchor="t" anchorCtr="0" upright="1">
+                        <a:noAutofit/>
+                      </wps:bodyPr>
+                    </wps:wsp>
+                  </a:graphicData>
+                </a:graphic>
+                <wp14:sizeRelH relativeFrom="page">
+                  <wp14:pctWidth>0</wp14:pctWidth>
+                </wp14:sizeRelH>
+                <wp14:sizeRelV relativeFrom="page">
+                  <wp14:pctHeight>0</wp14:pctHeight>
+                </wp14:sizeRelV>
+              </wp:anchor>
+            </w:drawing>
+          </mc:Choice>
+          <mc:Fallback>
+            <w:pict>
+              <v:shape w14:anchorId="492D08AE" id="Text Box 6" o:spid="_x0000_s1031" type="#_x0000_t202" style="position:absolute;left:0;text-align:left;margin-left:109.95pt;margin-top:1.65pt;width:5.5pt;height:18.95pt;z-index:15731712;visibility:visible;mso-wrap-style:square;mso-width-percent:0;mso-height-percent:0;mso-wrap-distance-left:9pt;mso-wrap-distance-top:0;mso-wrap-distance-right:9pt;mso-wrap-distance-bottom:0;mso-position-horizontal:absolute;mso-position-horizontal-relative:page;mso-position-vertical:absolute;mso-position-vertical-relative:text;mso-width-percent:0;mso-height-percent:0;mso-width-relative:page;mso-height-relative:page;v-text-anchor:top" o:gfxdata="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" filled="f" stroked="f">
+                <v:textbox inset="0,0,0,0">
+                  <w:txbxContent>
+                    <w:p>
+                      <w:pPr>
+                        <w:pStyle w:val="BodyText"/>
+                        <w:spacing w:line="216" w:lineRule="exact"/>
+                        <w:ind w:left="0"/>
+                        <w:rPr>
+                          <w:rFonts w:ascii="Arial" w:hAnsi="Arial"/>
+                        </w:rPr>
+                      </w:pPr>
+                      <w:r>
+                        <w:rPr>
+                          <w:rFonts w:ascii="Arial" w:hAnsi="Arial"/>
+                          <w:w w:val="141"/>
+                        </w:rPr>
+                        <w:t>•</w:t>
+                      </w:r>
+                    </w:p>
+                  </w:txbxContent>
+                </v:textbox>
+                <w10:wrap anchorx="page"/>
+              </v:shape>
+            </w:pict>
+          </mc:Fallback>
+        </mc:AlternateContent>
       </w:r>
       <w:r>
         <w:rPr>
@@ -3213,13 +3757,7 @@
         <w:rPr>
           <w:rFonts w:ascii="Times New Roman" w:hAnsi="Times New Roman" w:cs="Times New Roman"/>
         </w:rPr>
-        <w:t xml:space="preserve">The </w:t>
-      </w:r>
-      <w:r>
-        <w:rPr>
-          <w:rFonts w:ascii="Times New Roman" w:hAnsi="Times New Roman" w:cs="Times New Roman"/>
-        </w:rPr>
-        <w:t>following scale will be used to determine your final grade:</w:t>
+        <w:t>The following scale will be used to determine your final grade:</w:t>
       </w:r>
     </w:p>
     <w:p>
@@ -3253,12 +3791,82 @@
       <w:r>
         <w:rPr>
           <w:rFonts w:ascii="Times New Roman" w:hAnsi="Times New Roman" w:cs="Times New Roman"/>
-        </w:rPr>
-        <w:pict w14:anchorId="5FB2DE90">
-          <v:rect id="_x0000_s2053" style="position:absolute;left:0;text-align:left;margin-left:147.4pt;margin-top:16.4pt;width:317.15pt;height:.4pt;z-index:-15726592;mso-wrap-distance-left:0;mso-wrap-distance-right:0;mso-position-horizontal-relative:page" fillcolor="black" stroked="f">
-            <w10:wrap type="topAndBottom" anchorx="page"/>
-          </v:rect>
-        </w:pict>
+          <w:noProof/>
+        </w:rPr>
+        <mc:AlternateContent>
+          <mc:Choice Requires="wps">
+            <w:drawing>
+              <wp:anchor distT="0" distB="0" distL="0" distR="0" simplePos="0" relativeHeight="487589888" behindDoc="1" locked="0" layoutInCell="1" allowOverlap="1" wp14:anchorId="5FB2DE90" wp14:editId="6BC59C00">
+                <wp:simplePos x="0" y="0"/>
+                <wp:positionH relativeFrom="page">
+                  <wp:posOffset>1871980</wp:posOffset>
+                </wp:positionH>
+                <wp:positionV relativeFrom="paragraph">
+                  <wp:posOffset>208280</wp:posOffset>
+                </wp:positionV>
+                <wp:extent cx="4027805" cy="5080"/>
+                <wp:effectExtent l="0" t="0" r="0" b="0"/>
+                <wp:wrapTopAndBottom/>
+                <wp:docPr id="406261281" name="Rectangle 5"/>
+                <wp:cNvGraphicFramePr>
+                  <a:graphicFrameLocks xmlns:a="http://schemas.openxmlformats.org/drawingml/2006/main"/>
+                </wp:cNvGraphicFramePr>
+                <a:graphic xmlns:a="http://schemas.openxmlformats.org/drawingml/2006/main">
+                  <a:graphicData uri="http://schemas.microsoft.com/office/word/2010/wordprocessingShape">
+                    <wps:wsp>
+                      <wps:cNvSpPr>
+                        <a:spLocks noChangeArrowheads="1"/>
+                      </wps:cNvSpPr>
+                      <wps:spPr bwMode="auto">
+                        <a:xfrm>
+                          <a:off x="0" y="0"/>
+                          <a:ext cx="4027805" cy="5080"/>
+                        </a:xfrm>
+                        <a:prstGeom prst="rect">
+                          <a:avLst/>
+                        </a:prstGeom>
+                        <a:solidFill>
+                          <a:srgbClr val="000000"/>
+                        </a:solidFill>
+                        <a:ln>
+                          <a:noFill/>
+                        </a:ln>
+                        <a:extLst>
+                          <a:ext uri="{91240B29-F687-4F45-9708-019B960494DF}">
+                            <a14:hiddenLine xmlns:a14="http://schemas.microsoft.com/office/drawing/2010/main" w="9525">
+                              <a:solidFill>
+                                <a:srgbClr val="000000"/>
+                              </a:solidFill>
+                              <a:miter lim="800000"/>
+                              <a:headEnd/>
+                              <a:tailEnd/>
+                            </a14:hiddenLine>
+                          </a:ext>
+                        </a:extLst>
+                      </wps:spPr>
+                      <wps:bodyPr rot="0" vert="horz" wrap="square" lIns="91440" tIns="45720" rIns="91440" bIns="45720" anchor="t" anchorCtr="0" upright="1">
+                        <a:noAutofit/>
+                      </wps:bodyPr>
+                    </wps:wsp>
+                  </a:graphicData>
+                </a:graphic>
+                <wp14:sizeRelH relativeFrom="page">
+                  <wp14:pctWidth>0</wp14:pctWidth>
+                </wp14:sizeRelH>
+                <wp14:sizeRelV relativeFrom="page">
+                  <wp14:pctHeight>0</wp14:pctHeight>
+                </wp14:sizeRelV>
+              </wp:anchor>
+            </w:drawing>
+          </mc:Choice>
+          <mc:Fallback>
+            <w:pict>
+              <v:rect w14:anchorId="6952DC83" id="Rectangle 5" o:spid="_x0000_s1026" style="position:absolute;margin-left:147.4pt;margin-top:16.4pt;width:317.15pt;height:.4pt;z-index:-15726592;visibility:visible;mso-wrap-style:square;mso-width-percent:0;mso-height-percent:0;mso-wrap-distance-left:0;mso-wrap-distance-top:0;mso-wrap-distance-right:0;mso-wrap-distance-bottom:0;mso-position-horizontal:absolute;mso-position-horizontal-relative:page;mso-position-vertical:absolute;mso-position-vertical-relative:text;mso-width-percent:0;mso-height-percent:0;mso-width-relative:page;mso-height-relative:page;v-text-anchor:top" o:gfxdata="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" fillcolor="black" stroked="f">
+                <w10:wrap type="topAndBottom" anchorx="page"/>
+              </v:rect>
+            </w:pict>
+          </mc:Fallback>
+        </mc:AlternateContent>
       </w:r>
       <w:r>
         <w:rPr>
@@ -4033,12 +4641,6 @@
           <w:w w:val="105"/>
         </w:rPr>
         <w:tab/>
-      </w:r>
-      <w:r>
-        <w:rPr>
-          <w:rFonts w:ascii="Times New Roman" w:hAnsi="Times New Roman" w:cs="Times New Roman"/>
-          <w:w w:val="105"/>
-        </w:rPr>
         <w:t>2.7</w:t>
       </w:r>
       <w:r>
@@ -4445,21 +5047,7 @@
         <w:rPr>
           <w:rFonts w:ascii="Times New Roman" w:hAnsi="Times New Roman" w:cs="Times New Roman"/>
         </w:rPr>
-        <w:t xml:space="preserve">It is </w:t>
-      </w:r>
-      <w:proofErr w:type="gramStart"/>
-      <w:r>
-        <w:rPr>
-          <w:rFonts w:ascii="Times New Roman" w:hAnsi="Times New Roman" w:cs="Times New Roman"/>
-        </w:rPr>
-        <w:t>absolutely essential</w:t>
-      </w:r>
-      <w:proofErr w:type="gramEnd"/>
-      <w:r>
-        <w:rPr>
-          <w:rFonts w:ascii="Times New Roman" w:hAnsi="Times New Roman" w:cs="Times New Roman"/>
-        </w:rPr>
-        <w:t xml:space="preserve"> to provide </w:t>
+        <w:t xml:space="preserve">It is absolutely essential to provide </w:t>
       </w:r>
       <w:r>
         <w:rPr>
@@ -4496,21 +5084,7 @@
         <w:rPr>
           <w:rFonts w:ascii="Times New Roman" w:hAnsi="Times New Roman" w:cs="Times New Roman"/>
         </w:rPr>
-        <w:t xml:space="preserve"> documentation. Therefore, you should </w:t>
-      </w:r>
-      <w:proofErr w:type="gramStart"/>
-      <w:r>
-        <w:rPr>
-          <w:rFonts w:ascii="Times New Roman" w:hAnsi="Times New Roman" w:cs="Times New Roman"/>
-        </w:rPr>
-        <w:t>definitely not</w:t>
-      </w:r>
-      <w:proofErr w:type="gramEnd"/>
-      <w:r>
-        <w:rPr>
-          <w:rFonts w:ascii="Times New Roman" w:hAnsi="Times New Roman" w:cs="Times New Roman"/>
-        </w:rPr>
-        <w:t xml:space="preserve"> skip a test if your situation cannot produce </w:t>
+        <w:t xml:space="preserve"> documentation. Therefore, you should definitely not skip a test if your situation cannot produce </w:t>
       </w:r>
       <w:r>
         <w:rPr>
@@ -4539,12 +5113,82 @@
       <w:r>
         <w:rPr>
           <w:rFonts w:ascii="Times New Roman" w:hAnsi="Times New Roman" w:cs="Times New Roman"/>
-        </w:rPr>
-        <w:pict w14:anchorId="6C1134F8">
-          <v:rect id="_x0000_s2052" style="position:absolute;left:0;text-align:left;margin-left:93.6pt;margin-top:160.4pt;width:192pt;height:.45pt;z-index:-15725056;mso-wrap-distance-left:0;mso-wrap-distance-right:0;mso-position-horizontal-relative:page" fillcolor="black" stroked="f">
-            <w10:wrap type="topAndBottom" anchorx="page"/>
-          </v:rect>
-        </w:pict>
+          <w:noProof/>
+        </w:rPr>
+        <mc:AlternateContent>
+          <mc:Choice Requires="wps">
+            <w:drawing>
+              <wp:anchor distT="0" distB="0" distL="0" distR="0" simplePos="0" relativeHeight="487591424" behindDoc="1" locked="0" layoutInCell="1" allowOverlap="1" wp14:anchorId="6C1134F8" wp14:editId="66961E96">
+                <wp:simplePos x="0" y="0"/>
+                <wp:positionH relativeFrom="page">
+                  <wp:posOffset>1188720</wp:posOffset>
+                </wp:positionH>
+                <wp:positionV relativeFrom="paragraph">
+                  <wp:posOffset>2037080</wp:posOffset>
+                </wp:positionV>
+                <wp:extent cx="2438400" cy="5715"/>
+                <wp:effectExtent l="0" t="0" r="0" b="0"/>
+                <wp:wrapTopAndBottom/>
+                <wp:docPr id="65588619" name="Rectangle 4"/>
+                <wp:cNvGraphicFramePr>
+                  <a:graphicFrameLocks xmlns:a="http://schemas.openxmlformats.org/drawingml/2006/main"/>
+                </wp:cNvGraphicFramePr>
+                <a:graphic xmlns:a="http://schemas.openxmlformats.org/drawingml/2006/main">
+                  <a:graphicData uri="http://schemas.microsoft.com/office/word/2010/wordprocessingShape">
+                    <wps:wsp>
+                      <wps:cNvSpPr>
+                        <a:spLocks noChangeArrowheads="1"/>
+                      </wps:cNvSpPr>
+                      <wps:spPr bwMode="auto">
+                        <a:xfrm>
+                          <a:off x="0" y="0"/>
+                          <a:ext cx="2438400" cy="5715"/>
+                        </a:xfrm>
+                        <a:prstGeom prst="rect">
+                          <a:avLst/>
+                        </a:prstGeom>
+                        <a:solidFill>
+                          <a:srgbClr val="000000"/>
+                        </a:solidFill>
+                        <a:ln>
+                          <a:noFill/>
+                        </a:ln>
+                        <a:extLst>
+                          <a:ext uri="{91240B29-F687-4F45-9708-019B960494DF}">
+                            <a14:hiddenLine xmlns:a14="http://schemas.microsoft.com/office/drawing/2010/main" w="9525">
+                              <a:solidFill>
+                                <a:srgbClr val="000000"/>
+                              </a:solidFill>
+                              <a:miter lim="800000"/>
+                              <a:headEnd/>
+                              <a:tailEnd/>
+                            </a14:hiddenLine>
+                          </a:ext>
+                        </a:extLst>
+                      </wps:spPr>
+                      <wps:bodyPr rot="0" vert="horz" wrap="square" lIns="91440" tIns="45720" rIns="91440" bIns="45720" anchor="t" anchorCtr="0" upright="1">
+                        <a:noAutofit/>
+                      </wps:bodyPr>
+                    </wps:wsp>
+                  </a:graphicData>
+                </a:graphic>
+                <wp14:sizeRelH relativeFrom="page">
+                  <wp14:pctWidth>0</wp14:pctWidth>
+                </wp14:sizeRelH>
+                <wp14:sizeRelV relativeFrom="page">
+                  <wp14:pctHeight>0</wp14:pctHeight>
+                </wp14:sizeRelV>
+              </wp:anchor>
+            </w:drawing>
+          </mc:Choice>
+          <mc:Fallback>
+            <w:pict>
+              <v:rect w14:anchorId="7277EFC0" id="Rectangle 4" o:spid="_x0000_s1026" style="position:absolute;margin-left:93.6pt;margin-top:160.4pt;width:192pt;height:.45pt;z-index:-15725056;visibility:visible;mso-wrap-style:square;mso-width-percent:0;mso-height-percent:0;mso-wrap-distance-left:0;mso-wrap-distance-top:0;mso-wrap-distance-right:0;mso-wrap-distance-bottom:0;mso-position-horizontal:absolute;mso-position-horizontal-relative:page;mso-position-vertical:absolute;mso-position-vertical-relative:text;mso-width-percent:0;mso-height-percent:0;mso-width-relative:page;mso-height-relative:page;v-text-anchor:top" o:gfxdata="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" fillcolor="black" stroked="f">
+                <w10:wrap type="topAndBottom" anchorx="page"/>
+              </v:rect>
+            </w:pict>
+          </mc:Fallback>
+        </mc:AlternateContent>
       </w:r>
       <w:r>
         <w:rPr>
@@ -4559,44 +5203,660 @@
         </w:rPr>
         <w:t xml:space="preserve">Homework assignments will be posted on course </w:t>
       </w:r>
-      <w:r>
-        <w:rPr>
-          <w:rFonts w:ascii="Times New Roman" w:hAnsi="Times New Roman" w:cs="Times New Roman"/>
-          <w:color w:val="FF0000"/>
+      <w:hyperlink r:id="rId11" w:history="1">
+        <w:r>
+          <w:rPr>
+            <w:rStyle w:val="Hyperlink"/>
+            <w:rFonts w:ascii="Times New Roman" w:hAnsi="Times New Roman" w:cs="Times New Roman"/>
+          </w:rPr>
+          <w:t>GitHub</w:t>
+        </w:r>
+      </w:hyperlink>
+      <w:r>
+        <w:rPr>
+          <w:rFonts w:ascii="Times New Roman" w:hAnsi="Times New Roman" w:cs="Times New Roman"/>
+        </w:rPr>
+        <w:t xml:space="preserve"> page as an </w:t>
+      </w:r>
+      <w:r>
+        <w:rPr>
+          <w:rFonts w:ascii="Times New Roman" w:hAnsi="Times New Roman" w:cs="Times New Roman"/>
+          <w:spacing w:val="-6"/>
+        </w:rPr>
+        <w:t xml:space="preserve">R- </w:t>
+      </w:r>
+      <w:r>
+        <w:rPr>
+          <w:rFonts w:ascii="Times New Roman" w:hAnsi="Times New Roman" w:cs="Times New Roman"/>
+        </w:rPr>
+        <w:t>Markdown file template on which you will insert your solutions. Due dates will be</w:t>
+      </w:r>
+      <w:r>
+        <w:rPr>
+          <w:rFonts w:ascii="Times New Roman" w:hAnsi="Times New Roman" w:cs="Times New Roman"/>
+          <w:spacing w:val="-33"/>
+        </w:rPr>
+        <w:t xml:space="preserve"> </w:t>
+      </w:r>
+      <w:r>
+        <w:rPr>
+          <w:rFonts w:ascii="Times New Roman" w:hAnsi="Times New Roman" w:cs="Times New Roman"/>
+        </w:rPr>
+        <w:t>provided</w:t>
+      </w:r>
+      <w:r>
+        <w:rPr>
+          <w:rFonts w:ascii="Times New Roman" w:hAnsi="Times New Roman" w:cs="Times New Roman"/>
+          <w:spacing w:val="-11"/>
+        </w:rPr>
+        <w:t xml:space="preserve"> </w:t>
+      </w:r>
+      <w:r>
+        <w:rPr>
+          <w:rFonts w:ascii="Times New Roman" w:hAnsi="Times New Roman" w:cs="Times New Roman"/>
+        </w:rPr>
+        <w:t>for</w:t>
+      </w:r>
+      <w:r>
+        <w:rPr>
+          <w:rFonts w:ascii="Times New Roman" w:hAnsi="Times New Roman" w:cs="Times New Roman"/>
+          <w:spacing w:val="-10"/>
+        </w:rPr>
+        <w:t xml:space="preserve"> </w:t>
+      </w:r>
+      <w:r>
+        <w:rPr>
+          <w:rFonts w:ascii="Times New Roman" w:hAnsi="Times New Roman" w:cs="Times New Roman"/>
+        </w:rPr>
+        <w:t>each</w:t>
+      </w:r>
+      <w:r>
+        <w:rPr>
+          <w:rFonts w:ascii="Times New Roman" w:hAnsi="Times New Roman" w:cs="Times New Roman"/>
+          <w:spacing w:val="-11"/>
+        </w:rPr>
+        <w:t xml:space="preserve"> </w:t>
+      </w:r>
+      <w:r>
+        <w:rPr>
+          <w:rFonts w:ascii="Times New Roman" w:hAnsi="Times New Roman" w:cs="Times New Roman"/>
+        </w:rPr>
+        <w:t>assignment.</w:t>
+      </w:r>
+      <w:r>
+        <w:rPr>
+          <w:rFonts w:ascii="Times New Roman" w:hAnsi="Times New Roman" w:cs="Times New Roman"/>
+          <w:spacing w:val="4"/>
+        </w:rPr>
+        <w:t xml:space="preserve"> </w:t>
+      </w:r>
+      <w:r>
+        <w:rPr>
+          <w:rFonts w:ascii="Times New Roman" w:hAnsi="Times New Roman" w:cs="Times New Roman"/>
+          <w:spacing w:val="-7"/>
+        </w:rPr>
+        <w:t>You</w:t>
+      </w:r>
+      <w:r>
+        <w:rPr>
+          <w:rFonts w:ascii="Times New Roman" w:hAnsi="Times New Roman" w:cs="Times New Roman"/>
+          <w:spacing w:val="-11"/>
+        </w:rPr>
+        <w:t xml:space="preserve"> </w:t>
+      </w:r>
+      <w:r>
+        <w:rPr>
+          <w:rFonts w:ascii="Times New Roman" w:hAnsi="Times New Roman" w:cs="Times New Roman"/>
+        </w:rPr>
+        <w:t>will</w:t>
+      </w:r>
+      <w:r>
+        <w:rPr>
+          <w:rFonts w:ascii="Times New Roman" w:hAnsi="Times New Roman" w:cs="Times New Roman"/>
+          <w:spacing w:val="-10"/>
+        </w:rPr>
+        <w:t xml:space="preserve"> </w:t>
+      </w:r>
+      <w:r>
+        <w:rPr>
+          <w:rFonts w:ascii="Times New Roman" w:hAnsi="Times New Roman" w:cs="Times New Roman"/>
+        </w:rPr>
+        <w:t>turn</w:t>
+      </w:r>
+      <w:r>
+        <w:rPr>
+          <w:rFonts w:ascii="Times New Roman" w:hAnsi="Times New Roman" w:cs="Times New Roman"/>
+          <w:spacing w:val="-10"/>
+        </w:rPr>
+        <w:t xml:space="preserve"> </w:t>
+      </w:r>
+      <w:r>
+        <w:rPr>
+          <w:rFonts w:ascii="Times New Roman" w:hAnsi="Times New Roman" w:cs="Times New Roman"/>
+        </w:rPr>
+        <w:t>in</w:t>
+      </w:r>
+      <w:r>
+        <w:rPr>
+          <w:rFonts w:ascii="Times New Roman" w:hAnsi="Times New Roman" w:cs="Times New Roman"/>
+          <w:spacing w:val="-11"/>
+        </w:rPr>
+        <w:t xml:space="preserve"> </w:t>
+      </w:r>
+      <w:r>
+        <w:rPr>
+          <w:rFonts w:ascii="Times New Roman" w:hAnsi="Times New Roman" w:cs="Times New Roman"/>
+        </w:rPr>
+        <w:t>your</w:t>
+      </w:r>
+      <w:r>
+        <w:rPr>
+          <w:rFonts w:ascii="Times New Roman" w:hAnsi="Times New Roman" w:cs="Times New Roman"/>
+          <w:spacing w:val="-10"/>
+        </w:rPr>
+        <w:t xml:space="preserve"> </w:t>
+      </w:r>
+      <w:r>
+        <w:rPr>
+          <w:rFonts w:ascii="Times New Roman" w:hAnsi="Times New Roman" w:cs="Times New Roman"/>
+        </w:rPr>
+        <w:t>assignments</w:t>
+      </w:r>
+      <w:r>
+        <w:rPr>
+          <w:rFonts w:ascii="Times New Roman" w:hAnsi="Times New Roman" w:cs="Times New Roman"/>
+          <w:spacing w:val="-11"/>
+        </w:rPr>
+        <w:t xml:space="preserve"> </w:t>
+      </w:r>
+      <w:r>
+        <w:rPr>
+          <w:rFonts w:ascii="Times New Roman" w:hAnsi="Times New Roman" w:cs="Times New Roman"/>
+        </w:rPr>
+        <w:t>as</w:t>
+      </w:r>
+      <w:r>
+        <w:rPr>
+          <w:rFonts w:ascii="Times New Roman" w:hAnsi="Times New Roman" w:cs="Times New Roman"/>
+          <w:spacing w:val="-10"/>
+        </w:rPr>
+        <w:t xml:space="preserve"> </w:t>
+      </w:r>
+      <w:r>
+        <w:rPr>
+          <w:rFonts w:ascii="Times New Roman" w:hAnsi="Times New Roman" w:cs="Times New Roman"/>
+        </w:rPr>
+        <w:t>an</w:t>
+      </w:r>
+      <w:r>
+        <w:rPr>
+          <w:rFonts w:ascii="Times New Roman" w:hAnsi="Times New Roman" w:cs="Times New Roman"/>
+          <w:spacing w:val="-11"/>
+        </w:rPr>
+        <w:t xml:space="preserve"> </w:t>
+      </w:r>
+      <w:r>
+        <w:rPr>
+          <w:rFonts w:ascii="Times New Roman" w:hAnsi="Times New Roman" w:cs="Times New Roman"/>
+        </w:rPr>
+        <w:t>R-Markdown</w:t>
+      </w:r>
+      <w:r>
+        <w:rPr>
+          <w:rFonts w:ascii="Times New Roman" w:hAnsi="Times New Roman" w:cs="Times New Roman"/>
+          <w:spacing w:val="-10"/>
+        </w:rPr>
+        <w:t xml:space="preserve"> </w:t>
+      </w:r>
+      <w:r>
+        <w:rPr>
+          <w:rFonts w:ascii="Times New Roman" w:hAnsi="Times New Roman" w:cs="Times New Roman"/>
+        </w:rPr>
+        <w:t>file</w:t>
+      </w:r>
+      <w:r>
+        <w:rPr>
+          <w:rFonts w:ascii="Times New Roman" w:hAnsi="Times New Roman" w:cs="Times New Roman"/>
+          <w:spacing w:val="-11"/>
+        </w:rPr>
+        <w:t xml:space="preserve"> </w:t>
+      </w:r>
+      <w:r>
+        <w:rPr>
+          <w:rFonts w:ascii="Times New Roman" w:hAnsi="Times New Roman" w:cs="Times New Roman"/>
+        </w:rPr>
+        <w:t>via a</w:t>
+      </w:r>
+      <w:r>
+        <w:rPr>
+          <w:rFonts w:ascii="Times New Roman" w:hAnsi="Times New Roman" w:cs="Times New Roman"/>
+          <w:spacing w:val="-15"/>
+        </w:rPr>
+        <w:t xml:space="preserve"> </w:t>
+      </w:r>
+      <w:r>
+        <w:rPr>
+          <w:rFonts w:ascii="Times New Roman" w:hAnsi="Times New Roman" w:cs="Times New Roman"/>
+        </w:rPr>
+        <w:t>pull</w:t>
+      </w:r>
+      <w:r>
+        <w:rPr>
+          <w:rFonts w:ascii="Times New Roman" w:hAnsi="Times New Roman" w:cs="Times New Roman"/>
+          <w:spacing w:val="-15"/>
+        </w:rPr>
+        <w:t xml:space="preserve"> </w:t>
+      </w:r>
+      <w:r>
+        <w:rPr>
+          <w:rFonts w:ascii="Times New Roman" w:hAnsi="Times New Roman" w:cs="Times New Roman"/>
+        </w:rPr>
+        <w:t>request</w:t>
+      </w:r>
+      <w:r>
+        <w:rPr>
+          <w:rFonts w:ascii="Times New Roman" w:hAnsi="Times New Roman" w:cs="Times New Roman"/>
+          <w:spacing w:val="-14"/>
+        </w:rPr>
+        <w:t xml:space="preserve"> </w:t>
+      </w:r>
+      <w:r>
+        <w:rPr>
+          <w:rFonts w:ascii="Times New Roman" w:hAnsi="Times New Roman" w:cs="Times New Roman"/>
+        </w:rPr>
+        <w:t>from</w:t>
+      </w:r>
+      <w:r>
+        <w:rPr>
+          <w:rFonts w:ascii="Times New Roman" w:hAnsi="Times New Roman" w:cs="Times New Roman"/>
+          <w:spacing w:val="-15"/>
+        </w:rPr>
+        <w:t xml:space="preserve"> </w:t>
+      </w:r>
+      <w:r>
+        <w:rPr>
+          <w:rFonts w:ascii="Times New Roman" w:hAnsi="Times New Roman" w:cs="Times New Roman"/>
+        </w:rPr>
+        <w:t>your</w:t>
+      </w:r>
+      <w:r>
+        <w:rPr>
+          <w:rFonts w:ascii="Times New Roman" w:hAnsi="Times New Roman" w:cs="Times New Roman"/>
+          <w:spacing w:val="-15"/>
+        </w:rPr>
+        <w:t xml:space="preserve"> </w:t>
+      </w:r>
+      <w:r>
+        <w:rPr>
+          <w:rFonts w:ascii="Times New Roman" w:hAnsi="Times New Roman" w:cs="Times New Roman"/>
+        </w:rPr>
+        <w:t>private</w:t>
+      </w:r>
+      <w:r>
+        <w:rPr>
+          <w:rFonts w:ascii="Times New Roman" w:hAnsi="Times New Roman" w:cs="Times New Roman"/>
+          <w:spacing w:val="-14"/>
+        </w:rPr>
+        <w:t xml:space="preserve"> </w:t>
+      </w:r>
+      <w:r>
+        <w:rPr>
+          <w:rFonts w:ascii="Times New Roman" w:hAnsi="Times New Roman" w:cs="Times New Roman"/>
+        </w:rPr>
+        <w:t>GitHub.com</w:t>
+      </w:r>
+      <w:r>
+        <w:rPr>
+          <w:rFonts w:ascii="Times New Roman" w:hAnsi="Times New Roman" w:cs="Times New Roman"/>
+          <w:spacing w:val="-15"/>
+        </w:rPr>
+        <w:t xml:space="preserve"> </w:t>
+      </w:r>
+      <w:r>
+        <w:rPr>
+          <w:rFonts w:ascii="Times New Roman" w:hAnsi="Times New Roman" w:cs="Times New Roman"/>
+        </w:rPr>
+        <w:t>repository</w:t>
+      </w:r>
+      <w:r>
+        <w:rPr>
+          <w:rFonts w:ascii="Times New Roman" w:hAnsi="Times New Roman" w:cs="Times New Roman"/>
+          <w:spacing w:val="-14"/>
+        </w:rPr>
+        <w:t xml:space="preserve"> </w:t>
+      </w:r>
+      <w:r>
+        <w:rPr>
+          <w:rFonts w:ascii="Times New Roman" w:hAnsi="Times New Roman" w:cs="Times New Roman"/>
+        </w:rPr>
+        <w:t>which</w:t>
+      </w:r>
+      <w:r>
+        <w:rPr>
+          <w:rFonts w:ascii="Times New Roman" w:hAnsi="Times New Roman" w:cs="Times New Roman"/>
+          <w:spacing w:val="-15"/>
+        </w:rPr>
+        <w:t xml:space="preserve"> </w:t>
+      </w:r>
+      <w:r>
+        <w:rPr>
+          <w:rFonts w:ascii="Times New Roman" w:hAnsi="Times New Roman" w:cs="Times New Roman"/>
+        </w:rPr>
+        <w:t>is</w:t>
+      </w:r>
+      <w:r>
+        <w:rPr>
+          <w:rFonts w:ascii="Times New Roman" w:hAnsi="Times New Roman" w:cs="Times New Roman"/>
+          <w:spacing w:val="-15"/>
+        </w:rPr>
+        <w:t xml:space="preserve"> </w:t>
+      </w:r>
+      <w:r>
+        <w:rPr>
+          <w:rFonts w:ascii="Times New Roman" w:hAnsi="Times New Roman" w:cs="Times New Roman"/>
+        </w:rPr>
+        <w:t>a</w:t>
+      </w:r>
+      <w:r>
+        <w:rPr>
+          <w:rFonts w:ascii="Times New Roman" w:hAnsi="Times New Roman" w:cs="Times New Roman"/>
+          <w:spacing w:val="-14"/>
+        </w:rPr>
+        <w:t xml:space="preserve"> </w:t>
+      </w:r>
+      <w:r>
+        <w:rPr>
+          <w:rFonts w:ascii="Times New Roman" w:hAnsi="Times New Roman" w:cs="Times New Roman"/>
+        </w:rPr>
+        <w:t>clone</w:t>
+      </w:r>
+      <w:r>
+        <w:rPr>
+          <w:rFonts w:ascii="Times New Roman" w:hAnsi="Times New Roman" w:cs="Times New Roman"/>
+          <w:spacing w:val="-15"/>
+        </w:rPr>
+        <w:t xml:space="preserve"> </w:t>
+      </w:r>
+      <w:r>
+        <w:rPr>
+          <w:rFonts w:ascii="Times New Roman" w:hAnsi="Times New Roman" w:cs="Times New Roman"/>
+        </w:rPr>
+        <w:t>of</w:t>
+      </w:r>
+      <w:r>
+        <w:rPr>
+          <w:rFonts w:ascii="Times New Roman" w:hAnsi="Times New Roman" w:cs="Times New Roman"/>
+          <w:spacing w:val="-15"/>
+        </w:rPr>
+        <w:t xml:space="preserve"> </w:t>
+      </w:r>
+      <w:r>
+        <w:rPr>
+          <w:rFonts w:ascii="Times New Roman" w:hAnsi="Times New Roman" w:cs="Times New Roman"/>
+        </w:rPr>
+        <w:t>the</w:t>
+      </w:r>
+      <w:r>
+        <w:rPr>
+          <w:rFonts w:ascii="Times New Roman" w:hAnsi="Times New Roman" w:cs="Times New Roman"/>
+          <w:spacing w:val="-14"/>
+        </w:rPr>
+        <w:t xml:space="preserve"> </w:t>
+      </w:r>
+      <w:r>
+        <w:rPr>
+          <w:rFonts w:ascii="Times New Roman" w:hAnsi="Times New Roman" w:cs="Times New Roman"/>
+        </w:rPr>
+        <w:t>class</w:t>
+      </w:r>
+      <w:r>
+        <w:rPr>
+          <w:rFonts w:ascii="Times New Roman" w:hAnsi="Times New Roman" w:cs="Times New Roman"/>
+          <w:spacing w:val="-15"/>
+        </w:rPr>
+        <w:t xml:space="preserve"> </w:t>
+      </w:r>
+      <w:r>
+        <w:rPr>
+          <w:rFonts w:ascii="Times New Roman" w:hAnsi="Times New Roman" w:cs="Times New Roman"/>
+        </w:rPr>
+        <w:t>master</w:t>
+      </w:r>
+      <w:r>
+        <w:rPr>
+          <w:rFonts w:ascii="Times New Roman" w:hAnsi="Times New Roman" w:cs="Times New Roman"/>
+          <w:spacing w:val="-10"/>
+        </w:rPr>
+        <w:t xml:space="preserve"> </w:t>
+      </w:r>
+      <w:r>
+        <w:rPr>
+          <w:rFonts w:ascii="Times New Roman" w:hAnsi="Times New Roman" w:cs="Times New Roman"/>
+          <w:spacing w:val="-3"/>
+        </w:rPr>
+        <w:t>repository.</w:t>
+      </w:r>
+      <w:r>
+        <w:rPr>
+          <w:rFonts w:ascii="Times New Roman" w:hAnsi="Times New Roman" w:cs="Times New Roman"/>
+          <w:spacing w:val="4"/>
+        </w:rPr>
+        <w:t xml:space="preserve"> </w:t>
+      </w:r>
+      <w:r>
+        <w:rPr>
+          <w:rFonts w:ascii="Times New Roman" w:hAnsi="Times New Roman" w:cs="Times New Roman"/>
+          <w:spacing w:val="-6"/>
+        </w:rPr>
+        <w:t>(You</w:t>
+      </w:r>
+      <w:r>
+        <w:rPr>
+          <w:rFonts w:ascii="Times New Roman" w:hAnsi="Times New Roman" w:cs="Times New Roman"/>
+          <w:spacing w:val="-9"/>
+        </w:rPr>
+        <w:t xml:space="preserve"> </w:t>
+      </w:r>
+      <w:r>
+        <w:rPr>
+          <w:rFonts w:ascii="Times New Roman" w:hAnsi="Times New Roman" w:cs="Times New Roman"/>
+        </w:rPr>
+        <w:t>will</w:t>
+      </w:r>
+      <w:r>
+        <w:rPr>
+          <w:rFonts w:ascii="Times New Roman" w:hAnsi="Times New Roman" w:cs="Times New Roman"/>
+          <w:spacing w:val="-10"/>
+        </w:rPr>
+        <w:t xml:space="preserve"> </w:t>
+      </w:r>
+      <w:r>
+        <w:rPr>
+          <w:rFonts w:ascii="Times New Roman" w:hAnsi="Times New Roman" w:cs="Times New Roman"/>
+        </w:rPr>
+        <w:t>need</w:t>
+      </w:r>
+      <w:r>
+        <w:rPr>
+          <w:rFonts w:ascii="Times New Roman" w:hAnsi="Times New Roman" w:cs="Times New Roman"/>
+          <w:spacing w:val="-10"/>
+        </w:rPr>
+        <w:t xml:space="preserve"> </w:t>
+      </w:r>
+      <w:r>
+        <w:rPr>
+          <w:rFonts w:ascii="Times New Roman" w:hAnsi="Times New Roman" w:cs="Times New Roman"/>
+        </w:rPr>
+        <w:t>to</w:t>
+      </w:r>
+      <w:r>
+        <w:rPr>
+          <w:rFonts w:ascii="Times New Roman" w:hAnsi="Times New Roman" w:cs="Times New Roman"/>
+          <w:spacing w:val="-10"/>
+        </w:rPr>
+        <w:t xml:space="preserve"> </w:t>
+      </w:r>
+      <w:r>
+        <w:rPr>
+          <w:rFonts w:ascii="Times New Roman" w:hAnsi="Times New Roman" w:cs="Times New Roman"/>
+        </w:rPr>
+        <w:t>set</w:t>
+      </w:r>
+      <w:r>
+        <w:rPr>
+          <w:rFonts w:ascii="Times New Roman" w:hAnsi="Times New Roman" w:cs="Times New Roman"/>
+          <w:spacing w:val="-10"/>
+        </w:rPr>
+        <w:t xml:space="preserve"> </w:t>
+      </w:r>
+      <w:r>
+        <w:rPr>
+          <w:rFonts w:ascii="Times New Roman" w:hAnsi="Times New Roman" w:cs="Times New Roman"/>
+        </w:rPr>
+        <w:t>up</w:t>
+      </w:r>
+      <w:r>
+        <w:rPr>
+          <w:rFonts w:ascii="Times New Roman" w:hAnsi="Times New Roman" w:cs="Times New Roman"/>
+          <w:spacing w:val="-10"/>
+        </w:rPr>
+        <w:t xml:space="preserve"> </w:t>
+      </w:r>
+      <w:r>
+        <w:rPr>
+          <w:rFonts w:ascii="Times New Roman" w:hAnsi="Times New Roman" w:cs="Times New Roman"/>
+        </w:rPr>
+        <w:t>a</w:t>
+      </w:r>
+      <w:r>
+        <w:rPr>
+          <w:rFonts w:ascii="Times New Roman" w:hAnsi="Times New Roman" w:cs="Times New Roman"/>
+          <w:spacing w:val="-10"/>
+        </w:rPr>
+        <w:t xml:space="preserve"> </w:t>
+      </w:r>
+      <w:r>
+        <w:rPr>
+          <w:rFonts w:ascii="Times New Roman" w:hAnsi="Times New Roman" w:cs="Times New Roman"/>
         </w:rPr>
         <w:t>GitHub</w:t>
       </w:r>
       <w:r>
         <w:rPr>
           <w:rFonts w:ascii="Times New Roman" w:hAnsi="Times New Roman" w:cs="Times New Roman"/>
-        </w:rPr>
-        <w:t xml:space="preserve"> page as an </w:t>
-      </w:r>
-      <w:r>
-        <w:rPr>
-          <w:rFonts w:ascii="Times New Roman" w:hAnsi="Times New Roman" w:cs="Times New Roman"/>
-          <w:spacing w:val="-6"/>
-        </w:rPr>
-        <w:t xml:space="preserve">R- </w:t>
-      </w:r>
-      <w:r>
-        <w:rPr>
-          <w:rFonts w:ascii="Times New Roman" w:hAnsi="Times New Roman" w:cs="Times New Roman"/>
-        </w:rPr>
-        <w:t>Markdown file template on which you will insert your solutions. Due dates will be</w:t>
-      </w:r>
-      <w:r>
-        <w:rPr>
-          <w:rFonts w:ascii="Times New Roman" w:hAnsi="Times New Roman" w:cs="Times New Roman"/>
-          <w:spacing w:val="-33"/>
-        </w:rPr>
-        <w:t xml:space="preserve"> </w:t>
-      </w:r>
-      <w:r>
-        <w:rPr>
-          <w:rFonts w:ascii="Times New Roman" w:hAnsi="Times New Roman" w:cs="Times New Roman"/>
-        </w:rPr>
-        <w:t>provided</w:t>
+          <w:spacing w:val="-10"/>
+        </w:rPr>
+        <w:t xml:space="preserve"> </w:t>
+      </w:r>
+      <w:r>
+        <w:rPr>
+          <w:rFonts w:ascii="Times New Roman" w:hAnsi="Times New Roman" w:cs="Times New Roman"/>
+        </w:rPr>
+        <w:t>account</w:t>
+      </w:r>
+      <w:r>
+        <w:rPr>
+          <w:rFonts w:ascii="Times New Roman" w:hAnsi="Times New Roman" w:cs="Times New Roman"/>
+          <w:spacing w:val="-9"/>
+        </w:rPr>
+        <w:t xml:space="preserve"> </w:t>
+      </w:r>
+      <w:r>
+        <w:rPr>
+          <w:rFonts w:ascii="Times New Roman" w:hAnsi="Times New Roman" w:cs="Times New Roman"/>
+        </w:rPr>
+        <w:t>if</w:t>
+      </w:r>
+      <w:r>
+        <w:rPr>
+          <w:rFonts w:ascii="Times New Roman" w:hAnsi="Times New Roman" w:cs="Times New Roman"/>
+          <w:spacing w:val="-10"/>
+        </w:rPr>
+        <w:t xml:space="preserve"> </w:t>
+      </w:r>
+      <w:r>
+        <w:rPr>
+          <w:rFonts w:ascii="Times New Roman" w:hAnsi="Times New Roman" w:cs="Times New Roman"/>
+        </w:rPr>
+        <w:t>you</w:t>
+      </w:r>
+      <w:r>
+        <w:rPr>
+          <w:rFonts w:ascii="Times New Roman" w:hAnsi="Times New Roman" w:cs="Times New Roman"/>
+          <w:spacing w:val="-10"/>
+        </w:rPr>
+        <w:t xml:space="preserve"> </w:t>
+      </w:r>
+      <w:r>
+        <w:rPr>
+          <w:rFonts w:ascii="Times New Roman" w:hAnsi="Times New Roman" w:cs="Times New Roman"/>
+        </w:rPr>
+        <w:t>do</w:t>
+      </w:r>
+      <w:r>
+        <w:rPr>
+          <w:rFonts w:ascii="Times New Roman" w:hAnsi="Times New Roman" w:cs="Times New Roman"/>
+          <w:spacing w:val="-10"/>
+        </w:rPr>
+        <w:t xml:space="preserve"> </w:t>
+      </w:r>
+      <w:r>
+        <w:rPr>
+          <w:rFonts w:ascii="Times New Roman" w:hAnsi="Times New Roman" w:cs="Times New Roman"/>
+        </w:rPr>
+        <w:t>not</w:t>
+      </w:r>
+      <w:r>
+        <w:rPr>
+          <w:rFonts w:ascii="Times New Roman" w:hAnsi="Times New Roman" w:cs="Times New Roman"/>
+          <w:spacing w:val="-10"/>
+        </w:rPr>
+        <w:t xml:space="preserve"> </w:t>
+      </w:r>
+      <w:r>
+        <w:rPr>
+          <w:rFonts w:ascii="Times New Roman" w:hAnsi="Times New Roman" w:cs="Times New Roman"/>
+        </w:rPr>
+        <w:t>already</w:t>
+      </w:r>
+      <w:r>
+        <w:rPr>
+          <w:rFonts w:ascii="Times New Roman" w:hAnsi="Times New Roman" w:cs="Times New Roman"/>
+          <w:spacing w:val="-10"/>
+        </w:rPr>
+        <w:t xml:space="preserve"> </w:t>
+      </w:r>
+      <w:r>
+        <w:rPr>
+          <w:rFonts w:ascii="Times New Roman" w:hAnsi="Times New Roman" w:cs="Times New Roman"/>
+        </w:rPr>
+        <w:t>have</w:t>
+      </w:r>
+      <w:r>
+        <w:rPr>
+          <w:rFonts w:ascii="Times New Roman" w:hAnsi="Times New Roman" w:cs="Times New Roman"/>
+          <w:spacing w:val="-10"/>
+        </w:rPr>
+        <w:t xml:space="preserve"> </w:t>
+      </w:r>
+      <w:r>
+        <w:rPr>
+          <w:rFonts w:ascii="Times New Roman" w:hAnsi="Times New Roman" w:cs="Times New Roman"/>
+        </w:rPr>
+        <w:t xml:space="preserve">one.) </w:t>
+      </w:r>
+      <w:r>
+        <w:rPr>
+          <w:rFonts w:ascii="Times New Roman" w:hAnsi="Times New Roman" w:cs="Times New Roman"/>
+          <w:spacing w:val="-7"/>
+        </w:rPr>
+        <w:t xml:space="preserve">You </w:t>
+      </w:r>
+      <w:r>
+        <w:rPr>
+          <w:rFonts w:ascii="Times New Roman" w:hAnsi="Times New Roman" w:cs="Times New Roman"/>
+        </w:rPr>
+        <w:t>will be sent an invitation link for each assignment. After accepting the assignment, your private repo where you will push your files will automatically be created. Prior to pushing</w:t>
       </w:r>
       <w:r>
         <w:rPr>
@@ -4609,7 +5869,7 @@
         <w:rPr>
           <w:rFonts w:ascii="Times New Roman" w:hAnsi="Times New Roman" w:cs="Times New Roman"/>
         </w:rPr>
-        <w:t>for</w:t>
+        <w:t>your</w:t>
       </w:r>
       <w:r>
         <w:rPr>
@@ -4622,7 +5882,20 @@
         <w:rPr>
           <w:rFonts w:ascii="Times New Roman" w:hAnsi="Times New Roman" w:cs="Times New Roman"/>
         </w:rPr>
-        <w:t>each</w:t>
+        <w:t>submission</w:t>
+      </w:r>
+      <w:r>
+        <w:rPr>
+          <w:rFonts w:ascii="Times New Roman" w:hAnsi="Times New Roman" w:cs="Times New Roman"/>
+          <w:spacing w:val="-10"/>
+        </w:rPr>
+        <w:t xml:space="preserve"> </w:t>
+      </w:r>
+      <w:r>
+        <w:rPr>
+          <w:rFonts w:ascii="Times New Roman" w:hAnsi="Times New Roman" w:cs="Times New Roman"/>
+        </w:rPr>
+        <w:t>files</w:t>
       </w:r>
       <w:r>
         <w:rPr>
@@ -4635,28 +5908,166 @@
         <w:rPr>
           <w:rFonts w:ascii="Times New Roman" w:hAnsi="Times New Roman" w:cs="Times New Roman"/>
         </w:rPr>
-        <w:t>assignment.</w:t>
-      </w:r>
-      <w:r>
-        <w:rPr>
-          <w:rFonts w:ascii="Times New Roman" w:hAnsi="Times New Roman" w:cs="Times New Roman"/>
-          <w:spacing w:val="4"/>
-        </w:rPr>
-        <w:t xml:space="preserve"> </w:t>
+        <w:t>to</w:t>
+      </w:r>
+      <w:r>
+        <w:rPr>
+          <w:rFonts w:ascii="Times New Roman" w:hAnsi="Times New Roman" w:cs="Times New Roman"/>
+          <w:spacing w:val="-10"/>
+        </w:rPr>
+        <w:t xml:space="preserve"> </w:t>
+      </w:r>
+      <w:r>
+        <w:rPr>
+          <w:rFonts w:ascii="Times New Roman" w:hAnsi="Times New Roman" w:cs="Times New Roman"/>
+        </w:rPr>
+        <w:t>your</w:t>
+      </w:r>
+      <w:r>
+        <w:rPr>
+          <w:rFonts w:ascii="Times New Roman" w:hAnsi="Times New Roman" w:cs="Times New Roman"/>
+          <w:spacing w:val="-10"/>
+        </w:rPr>
+        <w:t xml:space="preserve"> </w:t>
+      </w:r>
+      <w:r>
+        <w:rPr>
+          <w:rFonts w:ascii="Times New Roman" w:hAnsi="Times New Roman" w:cs="Times New Roman"/>
+          <w:spacing w:val="-3"/>
+        </w:rPr>
+        <w:t>repository,</w:t>
+      </w:r>
+      <w:r>
+        <w:rPr>
+          <w:rFonts w:ascii="Times New Roman" w:hAnsi="Times New Roman" w:cs="Times New Roman"/>
+          <w:spacing w:val="-10"/>
+        </w:rPr>
+        <w:t xml:space="preserve"> </w:t>
+      </w:r>
+      <w:r>
+        <w:rPr>
+          <w:rFonts w:ascii="Times New Roman" w:hAnsi="Times New Roman" w:cs="Times New Roman"/>
+        </w:rPr>
+        <w:t>make</w:t>
+      </w:r>
+      <w:r>
+        <w:rPr>
+          <w:rFonts w:ascii="Times New Roman" w:hAnsi="Times New Roman" w:cs="Times New Roman"/>
+          <w:spacing w:val="-10"/>
+        </w:rPr>
+        <w:t xml:space="preserve"> </w:t>
+      </w:r>
+      <w:r>
+        <w:rPr>
+          <w:rFonts w:ascii="Times New Roman" w:hAnsi="Times New Roman" w:cs="Times New Roman"/>
+        </w:rPr>
+        <w:t>sure</w:t>
+      </w:r>
+      <w:r>
+        <w:rPr>
+          <w:rFonts w:ascii="Times New Roman" w:hAnsi="Times New Roman" w:cs="Times New Roman"/>
+          <w:spacing w:val="-10"/>
+        </w:rPr>
+        <w:t xml:space="preserve"> </w:t>
+      </w:r>
+      <w:r>
+        <w:rPr>
+          <w:rFonts w:ascii="Times New Roman" w:hAnsi="Times New Roman" w:cs="Times New Roman"/>
+        </w:rPr>
+        <w:t>to</w:t>
+      </w:r>
+      <w:r>
+        <w:rPr>
+          <w:rFonts w:ascii="Times New Roman" w:hAnsi="Times New Roman" w:cs="Times New Roman"/>
+          <w:spacing w:val="-10"/>
+        </w:rPr>
+        <w:t xml:space="preserve"> </w:t>
+      </w:r>
+      <w:r>
+        <w:rPr>
+          <w:rFonts w:ascii="Times New Roman" w:hAnsi="Times New Roman" w:cs="Times New Roman"/>
+        </w:rPr>
+        <w:t>hit</w:t>
+      </w:r>
+      <w:r>
+        <w:rPr>
+          <w:rFonts w:ascii="Times New Roman" w:hAnsi="Times New Roman" w:cs="Times New Roman"/>
+          <w:spacing w:val="-11"/>
+        </w:rPr>
+        <w:t xml:space="preserve"> </w:t>
+      </w:r>
+      <w:r>
+        <w:rPr>
+          <w:rFonts w:ascii="Times New Roman" w:hAnsi="Times New Roman" w:cs="Times New Roman"/>
+        </w:rPr>
+        <w:t>Knit</w:t>
+      </w:r>
+      <w:r>
+        <w:rPr>
+          <w:rFonts w:ascii="Times New Roman" w:hAnsi="Times New Roman" w:cs="Times New Roman"/>
+          <w:spacing w:val="-70"/>
+        </w:rPr>
+        <w:t xml:space="preserve"> </w:t>
+      </w:r>
+      <w:r>
+        <w:rPr>
+          <w:rFonts w:ascii="Times New Roman" w:hAnsi="Times New Roman" w:cs="Times New Roman"/>
+        </w:rPr>
+        <w:t>on</w:t>
+      </w:r>
+      <w:r>
+        <w:rPr>
+          <w:rFonts w:ascii="Times New Roman" w:hAnsi="Times New Roman" w:cs="Times New Roman"/>
+          <w:spacing w:val="-10"/>
+        </w:rPr>
+        <w:t xml:space="preserve"> </w:t>
+      </w:r>
+      <w:r>
+        <w:rPr>
+          <w:rFonts w:ascii="Times New Roman" w:hAnsi="Times New Roman" w:cs="Times New Roman"/>
+        </w:rPr>
+        <w:t>R-Studio,</w:t>
+      </w:r>
+      <w:r>
+        <w:rPr>
+          <w:rFonts w:ascii="Times New Roman" w:hAnsi="Times New Roman" w:cs="Times New Roman"/>
+          <w:spacing w:val="-10"/>
+        </w:rPr>
+        <w:t xml:space="preserve"> </w:t>
+      </w:r>
+      <w:r>
+        <w:rPr>
+          <w:rFonts w:ascii="Times New Roman" w:hAnsi="Times New Roman" w:cs="Times New Roman"/>
+        </w:rPr>
+        <w:t>and include the .</w:t>
+      </w:r>
+      <w:proofErr w:type="spellStart"/>
+      <w:r>
+        <w:rPr>
+          <w:rFonts w:ascii="Times New Roman" w:hAnsi="Times New Roman" w:cs="Times New Roman"/>
+        </w:rPr>
+        <w:t>Rmd</w:t>
+      </w:r>
+      <w:proofErr w:type="spellEnd"/>
+      <w:r>
+        <w:rPr>
+          <w:rFonts w:ascii="Times New Roman" w:hAnsi="Times New Roman" w:cs="Times New Roman"/>
+          <w:spacing w:val="-72"/>
+        </w:rPr>
+        <w:t xml:space="preserve"> </w:t>
+      </w:r>
+      <w:r>
+        <w:rPr>
+          <w:rFonts w:ascii="Times New Roman" w:hAnsi="Times New Roman" w:cs="Times New Roman"/>
+        </w:rPr>
+        <w:t xml:space="preserve">file in your commit. Make sure your code executes with no issues. </w:t>
       </w:r>
       <w:r>
         <w:rPr>
           <w:rFonts w:ascii="Times New Roman" w:hAnsi="Times New Roman" w:cs="Times New Roman"/>
           <w:spacing w:val="-7"/>
         </w:rPr>
-        <w:t>You</w:t>
-      </w:r>
-      <w:r>
-        <w:rPr>
-          <w:rFonts w:ascii="Times New Roman" w:hAnsi="Times New Roman" w:cs="Times New Roman"/>
-          <w:spacing w:val="-11"/>
-        </w:rPr>
-        <w:t xml:space="preserve"> </w:t>
+        <w:t xml:space="preserve">You </w:t>
       </w:r>
       <w:r>
         <w:rPr>
@@ -4667,241 +6078,20 @@
       <w:r>
         <w:rPr>
           <w:rFonts w:ascii="Times New Roman" w:hAnsi="Times New Roman" w:cs="Times New Roman"/>
-          <w:spacing w:val="-10"/>
-        </w:rPr>
-        <w:t xml:space="preserve"> </w:t>
-      </w:r>
-      <w:r>
-        <w:rPr>
-          <w:rFonts w:ascii="Times New Roman" w:hAnsi="Times New Roman" w:cs="Times New Roman"/>
-        </w:rPr>
-        <w:t>turn</w:t>
-      </w:r>
-      <w:r>
-        <w:rPr>
-          <w:rFonts w:ascii="Times New Roman" w:hAnsi="Times New Roman" w:cs="Times New Roman"/>
-          <w:spacing w:val="-10"/>
-        </w:rPr>
-        <w:t xml:space="preserve"> </w:t>
-      </w:r>
-      <w:r>
-        <w:rPr>
-          <w:rFonts w:ascii="Times New Roman" w:hAnsi="Times New Roman" w:cs="Times New Roman"/>
-        </w:rPr>
-        <w:t>in</w:t>
-      </w:r>
-      <w:r>
-        <w:rPr>
-          <w:rFonts w:ascii="Times New Roman" w:hAnsi="Times New Roman" w:cs="Times New Roman"/>
-          <w:spacing w:val="-11"/>
-        </w:rPr>
-        <w:t xml:space="preserve"> </w:t>
-      </w:r>
-      <w:r>
-        <w:rPr>
-          <w:rFonts w:ascii="Times New Roman" w:hAnsi="Times New Roman" w:cs="Times New Roman"/>
-        </w:rPr>
-        <w:t>your</w:t>
-      </w:r>
-      <w:r>
-        <w:rPr>
-          <w:rFonts w:ascii="Times New Roman" w:hAnsi="Times New Roman" w:cs="Times New Roman"/>
-          <w:spacing w:val="-10"/>
-        </w:rPr>
-        <w:t xml:space="preserve"> </w:t>
-      </w:r>
-      <w:r>
-        <w:rPr>
-          <w:rFonts w:ascii="Times New Roman" w:hAnsi="Times New Roman" w:cs="Times New Roman"/>
-        </w:rPr>
-        <w:t>assignments</w:t>
-      </w:r>
-      <w:r>
-        <w:rPr>
-          <w:rFonts w:ascii="Times New Roman" w:hAnsi="Times New Roman" w:cs="Times New Roman"/>
-          <w:spacing w:val="-11"/>
-        </w:rPr>
-        <w:t xml:space="preserve"> </w:t>
-      </w:r>
-      <w:r>
-        <w:rPr>
-          <w:rFonts w:ascii="Times New Roman" w:hAnsi="Times New Roman" w:cs="Times New Roman"/>
-        </w:rPr>
-        <w:t>as</w:t>
-      </w:r>
-      <w:r>
-        <w:rPr>
-          <w:rFonts w:ascii="Times New Roman" w:hAnsi="Times New Roman" w:cs="Times New Roman"/>
-          <w:spacing w:val="-10"/>
-        </w:rPr>
-        <w:t xml:space="preserve"> </w:t>
-      </w:r>
-      <w:r>
-        <w:rPr>
-          <w:rFonts w:ascii="Times New Roman" w:hAnsi="Times New Roman" w:cs="Times New Roman"/>
-        </w:rPr>
-        <w:t>an</w:t>
-      </w:r>
-      <w:r>
-        <w:rPr>
-          <w:rFonts w:ascii="Times New Roman" w:hAnsi="Times New Roman" w:cs="Times New Roman"/>
-          <w:spacing w:val="-11"/>
-        </w:rPr>
-        <w:t xml:space="preserve"> </w:t>
-      </w:r>
-      <w:r>
-        <w:rPr>
-          <w:rFonts w:ascii="Times New Roman" w:hAnsi="Times New Roman" w:cs="Times New Roman"/>
-        </w:rPr>
-        <w:t>R-Markdown</w:t>
-      </w:r>
-      <w:r>
-        <w:rPr>
-          <w:rFonts w:ascii="Times New Roman" w:hAnsi="Times New Roman" w:cs="Times New Roman"/>
-          <w:spacing w:val="-10"/>
-        </w:rPr>
-        <w:t xml:space="preserve"> </w:t>
-      </w:r>
-      <w:r>
-        <w:rPr>
-          <w:rFonts w:ascii="Times New Roman" w:hAnsi="Times New Roman" w:cs="Times New Roman"/>
-        </w:rPr>
-        <w:t>file</w:t>
-      </w:r>
-      <w:r>
-        <w:rPr>
-          <w:rFonts w:ascii="Times New Roman" w:hAnsi="Times New Roman" w:cs="Times New Roman"/>
-          <w:spacing w:val="-11"/>
-        </w:rPr>
-        <w:t xml:space="preserve"> </w:t>
-      </w:r>
-      <w:r>
-        <w:rPr>
-          <w:rFonts w:ascii="Times New Roman" w:hAnsi="Times New Roman" w:cs="Times New Roman"/>
-        </w:rPr>
-        <w:t>via a</w:t>
-      </w:r>
-      <w:r>
-        <w:rPr>
-          <w:rFonts w:ascii="Times New Roman" w:hAnsi="Times New Roman" w:cs="Times New Roman"/>
-          <w:spacing w:val="-15"/>
-        </w:rPr>
-        <w:t xml:space="preserve"> </w:t>
-      </w:r>
-      <w:r>
-        <w:rPr>
-          <w:rFonts w:ascii="Times New Roman" w:hAnsi="Times New Roman" w:cs="Times New Roman"/>
-        </w:rPr>
-        <w:t>pull</w:t>
-      </w:r>
-      <w:r>
-        <w:rPr>
-          <w:rFonts w:ascii="Times New Roman" w:hAnsi="Times New Roman" w:cs="Times New Roman"/>
-          <w:spacing w:val="-15"/>
-        </w:rPr>
-        <w:t xml:space="preserve"> </w:t>
-      </w:r>
-      <w:r>
-        <w:rPr>
-          <w:rFonts w:ascii="Times New Roman" w:hAnsi="Times New Roman" w:cs="Times New Roman"/>
-        </w:rPr>
-        <w:t>request</w:t>
-      </w:r>
-      <w:r>
-        <w:rPr>
-          <w:rFonts w:ascii="Times New Roman" w:hAnsi="Times New Roman" w:cs="Times New Roman"/>
-          <w:spacing w:val="-14"/>
-        </w:rPr>
-        <w:t xml:space="preserve"> </w:t>
-      </w:r>
-      <w:r>
-        <w:rPr>
-          <w:rFonts w:ascii="Times New Roman" w:hAnsi="Times New Roman" w:cs="Times New Roman"/>
-        </w:rPr>
-        <w:t>from</w:t>
-      </w:r>
-      <w:r>
-        <w:rPr>
-          <w:rFonts w:ascii="Times New Roman" w:hAnsi="Times New Roman" w:cs="Times New Roman"/>
-          <w:spacing w:val="-15"/>
-        </w:rPr>
-        <w:t xml:space="preserve"> </w:t>
-      </w:r>
-      <w:r>
-        <w:rPr>
-          <w:rFonts w:ascii="Times New Roman" w:hAnsi="Times New Roman" w:cs="Times New Roman"/>
-        </w:rPr>
-        <w:t>your</w:t>
-      </w:r>
-      <w:r>
-        <w:rPr>
-          <w:rFonts w:ascii="Times New Roman" w:hAnsi="Times New Roman" w:cs="Times New Roman"/>
-          <w:spacing w:val="-15"/>
-        </w:rPr>
-        <w:t xml:space="preserve"> </w:t>
-      </w:r>
-      <w:r>
-        <w:rPr>
-          <w:rFonts w:ascii="Times New Roman" w:hAnsi="Times New Roman" w:cs="Times New Roman"/>
-        </w:rPr>
-        <w:t>private</w:t>
-      </w:r>
-      <w:r>
-        <w:rPr>
-          <w:rFonts w:ascii="Times New Roman" w:hAnsi="Times New Roman" w:cs="Times New Roman"/>
-          <w:spacing w:val="-14"/>
-        </w:rPr>
-        <w:t xml:space="preserve"> </w:t>
-      </w:r>
-      <w:r>
-        <w:rPr>
-          <w:rFonts w:ascii="Times New Roman" w:hAnsi="Times New Roman" w:cs="Times New Roman"/>
-        </w:rPr>
-        <w:t>GitHub.com</w:t>
-      </w:r>
-      <w:r>
-        <w:rPr>
-          <w:rFonts w:ascii="Times New Roman" w:hAnsi="Times New Roman" w:cs="Times New Roman"/>
-          <w:spacing w:val="-15"/>
-        </w:rPr>
-        <w:t xml:space="preserve"> </w:t>
-      </w:r>
-      <w:r>
-        <w:rPr>
-          <w:rFonts w:ascii="Times New Roman" w:hAnsi="Times New Roman" w:cs="Times New Roman"/>
-        </w:rPr>
-        <w:t>repository</w:t>
-      </w:r>
-      <w:r>
-        <w:rPr>
-          <w:rFonts w:ascii="Times New Roman" w:hAnsi="Times New Roman" w:cs="Times New Roman"/>
-          <w:spacing w:val="-14"/>
-        </w:rPr>
-        <w:t xml:space="preserve"> </w:t>
-      </w:r>
-      <w:r>
-        <w:rPr>
-          <w:rFonts w:ascii="Times New Roman" w:hAnsi="Times New Roman" w:cs="Times New Roman"/>
-        </w:rPr>
-        <w:t>which</w:t>
-      </w:r>
-      <w:r>
-        <w:rPr>
-          <w:rFonts w:ascii="Times New Roman" w:hAnsi="Times New Roman" w:cs="Times New Roman"/>
-          <w:spacing w:val="-15"/>
-        </w:rPr>
-        <w:t xml:space="preserve"> </w:t>
-      </w:r>
-      <w:r>
-        <w:rPr>
-          <w:rFonts w:ascii="Times New Roman" w:hAnsi="Times New Roman" w:cs="Times New Roman"/>
-        </w:rPr>
-        <w:t>is</w:t>
-      </w:r>
-      <w:r>
-        <w:rPr>
-          <w:rFonts w:ascii="Times New Roman" w:hAnsi="Times New Roman" w:cs="Times New Roman"/>
-          <w:spacing w:val="-15"/>
+          <w:spacing w:val="-9"/>
+        </w:rPr>
+        <w:t xml:space="preserve"> </w:t>
+      </w:r>
+      <w:r>
+        <w:rPr>
+          <w:rFonts w:ascii="Times New Roman" w:hAnsi="Times New Roman" w:cs="Times New Roman"/>
+        </w:rPr>
+        <w:t>receive</w:t>
+      </w:r>
+      <w:r>
+        <w:rPr>
+          <w:rFonts w:ascii="Times New Roman" w:hAnsi="Times New Roman" w:cs="Times New Roman"/>
+          <w:spacing w:val="-9"/>
         </w:rPr>
         <w:t xml:space="preserve"> </w:t>
       </w:r>
@@ -4914,99 +6104,6 @@
       <w:r>
         <w:rPr>
           <w:rFonts w:ascii="Times New Roman" w:hAnsi="Times New Roman" w:cs="Times New Roman"/>
-          <w:spacing w:val="-14"/>
-        </w:rPr>
-        <w:t xml:space="preserve"> </w:t>
-      </w:r>
-      <w:r>
-        <w:rPr>
-          <w:rFonts w:ascii="Times New Roman" w:hAnsi="Times New Roman" w:cs="Times New Roman"/>
-        </w:rPr>
-        <w:t>clone</w:t>
-      </w:r>
-      <w:r>
-        <w:rPr>
-          <w:rFonts w:ascii="Times New Roman" w:hAnsi="Times New Roman" w:cs="Times New Roman"/>
-          <w:spacing w:val="-15"/>
-        </w:rPr>
-        <w:t xml:space="preserve"> </w:t>
-      </w:r>
-      <w:r>
-        <w:rPr>
-          <w:rFonts w:ascii="Times New Roman" w:hAnsi="Times New Roman" w:cs="Times New Roman"/>
-        </w:rPr>
-        <w:t>of</w:t>
-      </w:r>
-      <w:r>
-        <w:rPr>
-          <w:rFonts w:ascii="Times New Roman" w:hAnsi="Times New Roman" w:cs="Times New Roman"/>
-          <w:spacing w:val="-15"/>
-        </w:rPr>
-        <w:t xml:space="preserve"> </w:t>
-      </w:r>
-      <w:r>
-        <w:rPr>
-          <w:rFonts w:ascii="Times New Roman" w:hAnsi="Times New Roman" w:cs="Times New Roman"/>
-        </w:rPr>
-        <w:t>the</w:t>
-      </w:r>
-      <w:r>
-        <w:rPr>
-          <w:rFonts w:ascii="Times New Roman" w:hAnsi="Times New Roman" w:cs="Times New Roman"/>
-          <w:spacing w:val="-14"/>
-        </w:rPr>
-        <w:t xml:space="preserve"> </w:t>
-      </w:r>
-      <w:r>
-        <w:rPr>
-          <w:rFonts w:ascii="Times New Roman" w:hAnsi="Times New Roman" w:cs="Times New Roman"/>
-        </w:rPr>
-        <w:t>class</w:t>
-      </w:r>
-      <w:r>
-        <w:rPr>
-          <w:rFonts w:ascii="Times New Roman" w:hAnsi="Times New Roman" w:cs="Times New Roman"/>
-          <w:spacing w:val="-15"/>
-        </w:rPr>
-        <w:t xml:space="preserve"> </w:t>
-      </w:r>
-      <w:r>
-        <w:rPr>
-          <w:rFonts w:ascii="Times New Roman" w:hAnsi="Times New Roman" w:cs="Times New Roman"/>
-        </w:rPr>
-        <w:t>master</w:t>
-      </w:r>
-      <w:r>
-        <w:rPr>
-          <w:rFonts w:ascii="Times New Roman" w:hAnsi="Times New Roman" w:cs="Times New Roman"/>
-          <w:spacing w:val="-10"/>
-        </w:rPr>
-        <w:t xml:space="preserve"> </w:t>
-      </w:r>
-      <w:r>
-        <w:rPr>
-          <w:rFonts w:ascii="Times New Roman" w:hAnsi="Times New Roman" w:cs="Times New Roman"/>
-          <w:spacing w:val="-3"/>
-        </w:rPr>
-        <w:t>repository.</w:t>
-      </w:r>
-      <w:r>
-        <w:rPr>
-          <w:rFonts w:ascii="Times New Roman" w:hAnsi="Times New Roman" w:cs="Times New Roman"/>
-          <w:spacing w:val="4"/>
-        </w:rPr>
-        <w:t xml:space="preserve"> </w:t>
-      </w:r>
-      <w:r>
-        <w:rPr>
-          <w:rFonts w:ascii="Times New Roman" w:hAnsi="Times New Roman" w:cs="Times New Roman"/>
-          <w:spacing w:val="-6"/>
-        </w:rPr>
-        <w:t>(You</w:t>
-      </w:r>
-      <w:r>
-        <w:rPr>
-          <w:rFonts w:ascii="Times New Roman" w:hAnsi="Times New Roman" w:cs="Times New Roman"/>
           <w:spacing w:val="-9"/>
         </w:rPr>
         <w:t xml:space="preserve"> </w:t>
@@ -5015,98 +6112,7 @@
         <w:rPr>
           <w:rFonts w:ascii="Times New Roman" w:hAnsi="Times New Roman" w:cs="Times New Roman"/>
         </w:rPr>
-        <w:t>will</w:t>
-      </w:r>
-      <w:r>
-        <w:rPr>
-          <w:rFonts w:ascii="Times New Roman" w:hAnsi="Times New Roman" w:cs="Times New Roman"/>
-          <w:spacing w:val="-10"/>
-        </w:rPr>
-        <w:t xml:space="preserve"> </w:t>
-      </w:r>
-      <w:r>
-        <w:rPr>
-          <w:rFonts w:ascii="Times New Roman" w:hAnsi="Times New Roman" w:cs="Times New Roman"/>
-        </w:rPr>
-        <w:t>need</w:t>
-      </w:r>
-      <w:r>
-        <w:rPr>
-          <w:rFonts w:ascii="Times New Roman" w:hAnsi="Times New Roman" w:cs="Times New Roman"/>
-          <w:spacing w:val="-10"/>
-        </w:rPr>
-        <w:t xml:space="preserve"> </w:t>
-      </w:r>
-      <w:r>
-        <w:rPr>
-          <w:rFonts w:ascii="Times New Roman" w:hAnsi="Times New Roman" w:cs="Times New Roman"/>
-        </w:rPr>
-        <w:t>to</w:t>
-      </w:r>
-      <w:r>
-        <w:rPr>
-          <w:rFonts w:ascii="Times New Roman" w:hAnsi="Times New Roman" w:cs="Times New Roman"/>
-          <w:spacing w:val="-10"/>
-        </w:rPr>
-        <w:t xml:space="preserve"> </w:t>
-      </w:r>
-      <w:r>
-        <w:rPr>
-          <w:rFonts w:ascii="Times New Roman" w:hAnsi="Times New Roman" w:cs="Times New Roman"/>
-        </w:rPr>
-        <w:t>set</w:t>
-      </w:r>
-      <w:r>
-        <w:rPr>
-          <w:rFonts w:ascii="Times New Roman" w:hAnsi="Times New Roman" w:cs="Times New Roman"/>
-          <w:spacing w:val="-10"/>
-        </w:rPr>
-        <w:t xml:space="preserve"> </w:t>
-      </w:r>
-      <w:r>
-        <w:rPr>
-          <w:rFonts w:ascii="Times New Roman" w:hAnsi="Times New Roman" w:cs="Times New Roman"/>
-        </w:rPr>
-        <w:t>up</w:t>
-      </w:r>
-      <w:r>
-        <w:rPr>
-          <w:rFonts w:ascii="Times New Roman" w:hAnsi="Times New Roman" w:cs="Times New Roman"/>
-          <w:spacing w:val="-10"/>
-        </w:rPr>
-        <w:t xml:space="preserve"> </w:t>
-      </w:r>
-      <w:r>
-        <w:rPr>
-          <w:rFonts w:ascii="Times New Roman" w:hAnsi="Times New Roman" w:cs="Times New Roman"/>
-        </w:rPr>
-        <w:t>a</w:t>
-      </w:r>
-      <w:r>
-        <w:rPr>
-          <w:rFonts w:ascii="Times New Roman" w:hAnsi="Times New Roman" w:cs="Times New Roman"/>
-          <w:spacing w:val="-10"/>
-        </w:rPr>
-        <w:t xml:space="preserve"> </w:t>
-      </w:r>
-      <w:r>
-        <w:rPr>
-          <w:rFonts w:ascii="Times New Roman" w:hAnsi="Times New Roman" w:cs="Times New Roman"/>
-        </w:rPr>
-        <w:t>GitHub</w:t>
-      </w:r>
-      <w:r>
-        <w:rPr>
-          <w:rFonts w:ascii="Times New Roman" w:hAnsi="Times New Roman" w:cs="Times New Roman"/>
-          <w:spacing w:val="-10"/>
-        </w:rPr>
-        <w:t xml:space="preserve"> </w:t>
-      </w:r>
-      <w:r>
-        <w:rPr>
-          <w:rFonts w:ascii="Times New Roman" w:hAnsi="Times New Roman" w:cs="Times New Roman"/>
-        </w:rPr>
-        <w:t>account</w:t>
+        <w:t>20%</w:t>
       </w:r>
       <w:r>
         <w:rPr>
@@ -5119,319 +6125,24 @@
         <w:rPr>
           <w:rFonts w:ascii="Times New Roman" w:hAnsi="Times New Roman" w:cs="Times New Roman"/>
         </w:rPr>
+        <w:t>penalty</w:t>
+      </w:r>
+      <w:r>
+        <w:rPr>
+          <w:rFonts w:ascii="Times New Roman" w:hAnsi="Times New Roman" w:cs="Times New Roman"/>
+          <w:spacing w:val="-9"/>
+        </w:rPr>
+        <w:t xml:space="preserve"> </w:t>
+      </w:r>
+      <w:r>
+        <w:rPr>
+          <w:rFonts w:ascii="Times New Roman" w:hAnsi="Times New Roman" w:cs="Times New Roman"/>
+        </w:rPr>
         <w:t>if</w:t>
       </w:r>
       <w:r>
         <w:rPr>
           <w:rFonts w:ascii="Times New Roman" w:hAnsi="Times New Roman" w:cs="Times New Roman"/>
-          <w:spacing w:val="-10"/>
-        </w:rPr>
-        <w:t xml:space="preserve"> </w:t>
-      </w:r>
-      <w:r>
-        <w:rPr>
-          <w:rFonts w:ascii="Times New Roman" w:hAnsi="Times New Roman" w:cs="Times New Roman"/>
-        </w:rPr>
-        <w:t>you</w:t>
-      </w:r>
-      <w:r>
-        <w:rPr>
-          <w:rFonts w:ascii="Times New Roman" w:hAnsi="Times New Roman" w:cs="Times New Roman"/>
-          <w:spacing w:val="-10"/>
-        </w:rPr>
-        <w:t xml:space="preserve"> </w:t>
-      </w:r>
-      <w:r>
-        <w:rPr>
-          <w:rFonts w:ascii="Times New Roman" w:hAnsi="Times New Roman" w:cs="Times New Roman"/>
-        </w:rPr>
-        <w:t>do</w:t>
-      </w:r>
-      <w:r>
-        <w:rPr>
-          <w:rFonts w:ascii="Times New Roman" w:hAnsi="Times New Roman" w:cs="Times New Roman"/>
-          <w:spacing w:val="-10"/>
-        </w:rPr>
-        <w:t xml:space="preserve"> </w:t>
-      </w:r>
-      <w:r>
-        <w:rPr>
-          <w:rFonts w:ascii="Times New Roman" w:hAnsi="Times New Roman" w:cs="Times New Roman"/>
-        </w:rPr>
-        <w:t>not</w:t>
-      </w:r>
-      <w:r>
-        <w:rPr>
-          <w:rFonts w:ascii="Times New Roman" w:hAnsi="Times New Roman" w:cs="Times New Roman"/>
-          <w:spacing w:val="-10"/>
-        </w:rPr>
-        <w:t xml:space="preserve"> </w:t>
-      </w:r>
-      <w:r>
-        <w:rPr>
-          <w:rFonts w:ascii="Times New Roman" w:hAnsi="Times New Roman" w:cs="Times New Roman"/>
-        </w:rPr>
-        <w:t>already</w:t>
-      </w:r>
-      <w:r>
-        <w:rPr>
-          <w:rFonts w:ascii="Times New Roman" w:hAnsi="Times New Roman" w:cs="Times New Roman"/>
-          <w:spacing w:val="-10"/>
-        </w:rPr>
-        <w:t xml:space="preserve"> </w:t>
-      </w:r>
-      <w:r>
-        <w:rPr>
-          <w:rFonts w:ascii="Times New Roman" w:hAnsi="Times New Roman" w:cs="Times New Roman"/>
-        </w:rPr>
-        <w:t>have</w:t>
-      </w:r>
-      <w:r>
-        <w:rPr>
-          <w:rFonts w:ascii="Times New Roman" w:hAnsi="Times New Roman" w:cs="Times New Roman"/>
-          <w:spacing w:val="-10"/>
-        </w:rPr>
-        <w:t xml:space="preserve"> </w:t>
-      </w:r>
-      <w:r>
-        <w:rPr>
-          <w:rFonts w:ascii="Times New Roman" w:hAnsi="Times New Roman" w:cs="Times New Roman"/>
-        </w:rPr>
-        <w:t xml:space="preserve">one.) </w:t>
-      </w:r>
-      <w:r>
-        <w:rPr>
-          <w:rFonts w:ascii="Times New Roman" w:hAnsi="Times New Roman" w:cs="Times New Roman"/>
-          <w:spacing w:val="-7"/>
-        </w:rPr>
-        <w:t xml:space="preserve">You </w:t>
-      </w:r>
-      <w:r>
-        <w:rPr>
-          <w:rFonts w:ascii="Times New Roman" w:hAnsi="Times New Roman" w:cs="Times New Roman"/>
-        </w:rPr>
-        <w:t>will be sent an invitation link for each assignment. After accepting the assignment, your private repo where you will push your files will automatically be created. Prior to pushing</w:t>
-      </w:r>
-      <w:r>
-        <w:rPr>
-          <w:rFonts w:ascii="Times New Roman" w:hAnsi="Times New Roman" w:cs="Times New Roman"/>
-          <w:spacing w:val="-11"/>
-        </w:rPr>
-        <w:t xml:space="preserve"> </w:t>
-      </w:r>
-      <w:r>
-        <w:rPr>
-          <w:rFonts w:ascii="Times New Roman" w:hAnsi="Times New Roman" w:cs="Times New Roman"/>
-        </w:rPr>
-        <w:t>your</w:t>
-      </w:r>
-      <w:r>
-        <w:rPr>
-          <w:rFonts w:ascii="Times New Roman" w:hAnsi="Times New Roman" w:cs="Times New Roman"/>
-          <w:spacing w:val="-10"/>
-        </w:rPr>
-        <w:t xml:space="preserve"> </w:t>
-      </w:r>
-      <w:r>
-        <w:rPr>
-          <w:rFonts w:ascii="Times New Roman" w:hAnsi="Times New Roman" w:cs="Times New Roman"/>
-        </w:rPr>
-        <w:t>submission</w:t>
-      </w:r>
-      <w:r>
-        <w:rPr>
-          <w:rFonts w:ascii="Times New Roman" w:hAnsi="Times New Roman" w:cs="Times New Roman"/>
-          <w:spacing w:val="-10"/>
-        </w:rPr>
-        <w:t xml:space="preserve"> </w:t>
-      </w:r>
-      <w:r>
-        <w:rPr>
-          <w:rFonts w:ascii="Times New Roman" w:hAnsi="Times New Roman" w:cs="Times New Roman"/>
-        </w:rPr>
-        <w:t>files</w:t>
-      </w:r>
-      <w:r>
-        <w:rPr>
-          <w:rFonts w:ascii="Times New Roman" w:hAnsi="Times New Roman" w:cs="Times New Roman"/>
-          <w:spacing w:val="-11"/>
-        </w:rPr>
-        <w:t xml:space="preserve"> </w:t>
-      </w:r>
-      <w:r>
-        <w:rPr>
-          <w:rFonts w:ascii="Times New Roman" w:hAnsi="Times New Roman" w:cs="Times New Roman"/>
-        </w:rPr>
-        <w:t>to</w:t>
-      </w:r>
-      <w:r>
-        <w:rPr>
-          <w:rFonts w:ascii="Times New Roman" w:hAnsi="Times New Roman" w:cs="Times New Roman"/>
-          <w:spacing w:val="-10"/>
-        </w:rPr>
-        <w:t xml:space="preserve"> </w:t>
-      </w:r>
-      <w:r>
-        <w:rPr>
-          <w:rFonts w:ascii="Times New Roman" w:hAnsi="Times New Roman" w:cs="Times New Roman"/>
-        </w:rPr>
-        <w:t>your</w:t>
-      </w:r>
-      <w:r>
-        <w:rPr>
-          <w:rFonts w:ascii="Times New Roman" w:hAnsi="Times New Roman" w:cs="Times New Roman"/>
-          <w:spacing w:val="-10"/>
-        </w:rPr>
-        <w:t xml:space="preserve"> </w:t>
-      </w:r>
-      <w:r>
-        <w:rPr>
-          <w:rFonts w:ascii="Times New Roman" w:hAnsi="Times New Roman" w:cs="Times New Roman"/>
-          <w:spacing w:val="-3"/>
-        </w:rPr>
-        <w:t>repository,</w:t>
-      </w:r>
-      <w:r>
-        <w:rPr>
-          <w:rFonts w:ascii="Times New Roman" w:hAnsi="Times New Roman" w:cs="Times New Roman"/>
-          <w:spacing w:val="-10"/>
-        </w:rPr>
-        <w:t xml:space="preserve"> </w:t>
-      </w:r>
-      <w:r>
-        <w:rPr>
-          <w:rFonts w:ascii="Times New Roman" w:hAnsi="Times New Roman" w:cs="Times New Roman"/>
-        </w:rPr>
-        <w:t>make</w:t>
-      </w:r>
-      <w:r>
-        <w:rPr>
-          <w:rFonts w:ascii="Times New Roman" w:hAnsi="Times New Roman" w:cs="Times New Roman"/>
-          <w:spacing w:val="-10"/>
-        </w:rPr>
-        <w:t xml:space="preserve"> </w:t>
-      </w:r>
-      <w:r>
-        <w:rPr>
-          <w:rFonts w:ascii="Times New Roman" w:hAnsi="Times New Roman" w:cs="Times New Roman"/>
-        </w:rPr>
-        <w:t>sure</w:t>
-      </w:r>
-      <w:r>
-        <w:rPr>
-          <w:rFonts w:ascii="Times New Roman" w:hAnsi="Times New Roman" w:cs="Times New Roman"/>
-          <w:spacing w:val="-10"/>
-        </w:rPr>
-        <w:t xml:space="preserve"> </w:t>
-      </w:r>
-      <w:r>
-        <w:rPr>
-          <w:rFonts w:ascii="Times New Roman" w:hAnsi="Times New Roman" w:cs="Times New Roman"/>
-        </w:rPr>
-        <w:t>to</w:t>
-      </w:r>
-      <w:r>
-        <w:rPr>
-          <w:rFonts w:ascii="Times New Roman" w:hAnsi="Times New Roman" w:cs="Times New Roman"/>
-          <w:spacing w:val="-10"/>
-        </w:rPr>
-        <w:t xml:space="preserve"> </w:t>
-      </w:r>
-      <w:r>
-        <w:rPr>
-          <w:rFonts w:ascii="Times New Roman" w:hAnsi="Times New Roman" w:cs="Times New Roman"/>
-        </w:rPr>
-        <w:t>hit</w:t>
-      </w:r>
-      <w:r>
-        <w:rPr>
-          <w:rFonts w:ascii="Times New Roman" w:hAnsi="Times New Roman" w:cs="Times New Roman"/>
-          <w:spacing w:val="-11"/>
-        </w:rPr>
-        <w:t xml:space="preserve"> </w:t>
-      </w:r>
-      <w:r>
-        <w:rPr>
-          <w:rFonts w:ascii="Times New Roman" w:hAnsi="Times New Roman" w:cs="Times New Roman"/>
-        </w:rPr>
-        <w:t>Knit</w:t>
-      </w:r>
-      <w:r>
-        <w:rPr>
-          <w:rFonts w:ascii="Times New Roman" w:hAnsi="Times New Roman" w:cs="Times New Roman"/>
-          <w:spacing w:val="-70"/>
-        </w:rPr>
-        <w:t xml:space="preserve"> </w:t>
-      </w:r>
-      <w:r>
-        <w:rPr>
-          <w:rFonts w:ascii="Times New Roman" w:hAnsi="Times New Roman" w:cs="Times New Roman"/>
-        </w:rPr>
-        <w:t>on</w:t>
-      </w:r>
-      <w:r>
-        <w:rPr>
-          <w:rFonts w:ascii="Times New Roman" w:hAnsi="Times New Roman" w:cs="Times New Roman"/>
-          <w:spacing w:val="-10"/>
-        </w:rPr>
-        <w:t xml:space="preserve"> </w:t>
-      </w:r>
-      <w:r>
-        <w:rPr>
-          <w:rFonts w:ascii="Times New Roman" w:hAnsi="Times New Roman" w:cs="Times New Roman"/>
-        </w:rPr>
-        <w:t>R-Studio,</w:t>
-      </w:r>
-      <w:r>
-        <w:rPr>
-          <w:rFonts w:ascii="Times New Roman" w:hAnsi="Times New Roman" w:cs="Times New Roman"/>
-          <w:spacing w:val="-10"/>
-        </w:rPr>
-        <w:t xml:space="preserve"> </w:t>
-      </w:r>
-      <w:r>
-        <w:rPr>
-          <w:rFonts w:ascii="Times New Roman" w:hAnsi="Times New Roman" w:cs="Times New Roman"/>
-        </w:rPr>
-        <w:t>and include the .</w:t>
-      </w:r>
-      <w:proofErr w:type="spellStart"/>
-      <w:r>
-        <w:rPr>
-          <w:rFonts w:ascii="Times New Roman" w:hAnsi="Times New Roman" w:cs="Times New Roman"/>
-        </w:rPr>
-        <w:t>Rmd</w:t>
-      </w:r>
-      <w:proofErr w:type="spellEnd"/>
-      <w:r>
-        <w:rPr>
-          <w:rFonts w:ascii="Times New Roman" w:hAnsi="Times New Roman" w:cs="Times New Roman"/>
-          <w:spacing w:val="-72"/>
-        </w:rPr>
-        <w:t xml:space="preserve"> </w:t>
-      </w:r>
-      <w:r>
-        <w:rPr>
-          <w:rFonts w:ascii="Times New Roman" w:hAnsi="Times New Roman" w:cs="Times New Roman"/>
-        </w:rPr>
-        <w:t xml:space="preserve">file in your commit. Make sure your code executes with no issues. </w:t>
-      </w:r>
-      <w:r>
-        <w:rPr>
-          <w:rFonts w:ascii="Times New Roman" w:hAnsi="Times New Roman" w:cs="Times New Roman"/>
-          <w:spacing w:val="-7"/>
-        </w:rPr>
-        <w:t xml:space="preserve">You </w:t>
-      </w:r>
-      <w:r>
-        <w:rPr>
-          <w:rFonts w:ascii="Times New Roman" w:hAnsi="Times New Roman" w:cs="Times New Roman"/>
-        </w:rPr>
-        <w:t>will</w:t>
-      </w:r>
-      <w:r>
-        <w:rPr>
-          <w:rFonts w:ascii="Times New Roman" w:hAnsi="Times New Roman" w:cs="Times New Roman"/>
           <w:spacing w:val="-9"/>
         </w:rPr>
         <w:t xml:space="preserve"> </w:t>
@@ -5440,75 +6151,8 @@
         <w:rPr>
           <w:rFonts w:ascii="Times New Roman" w:hAnsi="Times New Roman" w:cs="Times New Roman"/>
         </w:rPr>
-        <w:t>receive</w:t>
-      </w:r>
-      <w:r>
-        <w:rPr>
-          <w:rFonts w:ascii="Times New Roman" w:hAnsi="Times New Roman" w:cs="Times New Roman"/>
-          <w:spacing w:val="-9"/>
-        </w:rPr>
-        <w:t xml:space="preserve"> </w:t>
-      </w:r>
-      <w:r>
-        <w:rPr>
-          <w:rFonts w:ascii="Times New Roman" w:hAnsi="Times New Roman" w:cs="Times New Roman"/>
-        </w:rPr>
-        <w:t>a</w:t>
-      </w:r>
-      <w:r>
-        <w:rPr>
-          <w:rFonts w:ascii="Times New Roman" w:hAnsi="Times New Roman" w:cs="Times New Roman"/>
-          <w:spacing w:val="-9"/>
-        </w:rPr>
-        <w:t xml:space="preserve"> </w:t>
-      </w:r>
-      <w:r>
-        <w:rPr>
-          <w:rFonts w:ascii="Times New Roman" w:hAnsi="Times New Roman" w:cs="Times New Roman"/>
-        </w:rPr>
-        <w:t>20%</w:t>
-      </w:r>
-      <w:r>
-        <w:rPr>
-          <w:rFonts w:ascii="Times New Roman" w:hAnsi="Times New Roman" w:cs="Times New Roman"/>
-          <w:spacing w:val="-9"/>
-        </w:rPr>
-        <w:t xml:space="preserve"> </w:t>
-      </w:r>
-      <w:r>
-        <w:rPr>
-          <w:rFonts w:ascii="Times New Roman" w:hAnsi="Times New Roman" w:cs="Times New Roman"/>
-        </w:rPr>
-        <w:t>penalty</w:t>
-      </w:r>
-      <w:r>
-        <w:rPr>
-          <w:rFonts w:ascii="Times New Roman" w:hAnsi="Times New Roman" w:cs="Times New Roman"/>
-          <w:spacing w:val="-9"/>
-        </w:rPr>
-        <w:t xml:space="preserve"> </w:t>
-      </w:r>
-      <w:r>
-        <w:rPr>
-          <w:rFonts w:ascii="Times New Roman" w:hAnsi="Times New Roman" w:cs="Times New Roman"/>
-        </w:rPr>
-        <w:t>if</w:t>
-      </w:r>
-      <w:r>
-        <w:rPr>
-          <w:rFonts w:ascii="Times New Roman" w:hAnsi="Times New Roman" w:cs="Times New Roman"/>
-          <w:spacing w:val="-9"/>
-        </w:rPr>
-        <w:t xml:space="preserve"> </w:t>
-      </w:r>
-      <w:proofErr w:type="gramStart"/>
-      <w:r>
-        <w:rPr>
-          <w:rFonts w:ascii="Times New Roman" w:hAnsi="Times New Roman" w:cs="Times New Roman"/>
-        </w:rPr>
         <w:t>any</w:t>
       </w:r>
-      <w:proofErr w:type="gramEnd"/>
       <w:r>
         <w:rPr>
           <w:rFonts w:ascii="Times New Roman" w:hAnsi="Times New Roman" w:cs="Times New Roman"/>
@@ -5723,13 +6367,7 @@
         <w:rPr>
           <w:rFonts w:ascii="Times New Roman" w:hAnsi="Times New Roman" w:cs="Times New Roman"/>
         </w:rPr>
-        <w:t>is installed</w:t>
-      </w:r>
-      <w:r>
-        <w:rPr>
-          <w:rFonts w:ascii="Times New Roman" w:hAnsi="Times New Roman" w:cs="Times New Roman"/>
-        </w:rPr>
-        <w:t xml:space="preserve"> in </w:t>
+        <w:t xml:space="preserve">is installed in </w:t>
       </w:r>
       <w:r>
         <w:rPr>
@@ -5975,19 +6613,11 @@
         </w:rPr>
         <w:t xml:space="preserve">EDT. </w:t>
       </w:r>
-      <w:proofErr w:type="gramStart"/>
-      <w:r>
-        <w:rPr>
-          <w:rFonts w:ascii="Times New Roman" w:hAnsi="Times New Roman" w:cs="Times New Roman"/>
-        </w:rPr>
-        <w:t>Similar to</w:t>
-      </w:r>
-      <w:proofErr w:type="gramEnd"/>
-      <w:r>
-        <w:rPr>
-          <w:rFonts w:ascii="Times New Roman" w:hAnsi="Times New Roman" w:cs="Times New Roman"/>
-        </w:rPr>
-        <w:t xml:space="preserve"> many take-home data scientist interviews, you will have a fixed duration e.g., 24-48 hours to prepare your analysis. </w:t>
+      <w:r>
+        <w:rPr>
+          <w:rFonts w:ascii="Times New Roman" w:hAnsi="Times New Roman" w:cs="Times New Roman"/>
+        </w:rPr>
+        <w:t xml:space="preserve">Similar to many take-home data scientist interviews, you will have a fixed duration e.g., 24-48 hours to prepare your analysis. </w:t>
       </w:r>
       <w:r>
         <w:rPr>
@@ -6258,13 +6888,7 @@
         <w:rPr>
           <w:rFonts w:ascii="Times New Roman" w:hAnsi="Times New Roman" w:cs="Times New Roman"/>
         </w:rPr>
-        <w:t xml:space="preserve">first of page of the syllabus for my hours. I am also available by </w:t>
-      </w:r>
-      <w:r>
-        <w:rPr>
-          <w:rFonts w:ascii="Times New Roman" w:hAnsi="Times New Roman" w:cs="Times New Roman"/>
-        </w:rPr>
-        <w:t>appointment. If there is a conflict and you are unable to make it to any of my hours, please feel free to send me an email. My availability outside office hours is not guaranteed, however I devote my attention</w:t>
+        <w:t>first of page of the syllabus for my hours. I am also available by appointment. If there is a conflict and you are unable to make it to any of my hours, please feel free to send me an email. My availability outside office hours is not guaranteed, however I devote my attention</w:t>
       </w:r>
       <w:r>
         <w:rPr>
@@ -6483,13 +7107,7 @@
         <w:rPr>
           <w:rFonts w:ascii="Times New Roman" w:hAnsi="Times New Roman" w:cs="Times New Roman"/>
         </w:rPr>
-        <w:t xml:space="preserve">This semester, we are fortunate to have a Quantitative Reasoning Associate (QRA) working with us. A QRA is a fellow student who completed this </w:t>
-      </w:r>
-      <w:r>
-        <w:rPr>
-          <w:rFonts w:ascii="Times New Roman" w:hAnsi="Times New Roman" w:cs="Times New Roman"/>
-        </w:rPr>
-        <w:t>course in the past and will be helping us as a course facilitator and student</w:t>
+        <w:t>This semester, we are fortunate to have a Quantitative Reasoning Associate (QRA) working with us. A QRA is a fellow student who completed this course in the past and will be helping us as a course facilitator and student</w:t>
       </w:r>
       <w:r>
         <w:rPr>
@@ -7305,7 +7923,7 @@
         </w:rPr>
         <w:t xml:space="preserve">with them. </w:t>
       </w:r>
-      <w:hyperlink r:id="rId10" w:history="1">
+      <w:hyperlink r:id="rId12" w:history="1">
         <w:r>
           <w:rPr>
             <w:rStyle w:val="Hyperlink"/>
@@ -7568,14 +8186,12 @@
         </w:rPr>
         <w:t xml:space="preserve"> </w:t>
       </w:r>
-      <w:proofErr w:type="gramStart"/>
       <w:r>
         <w:rPr>
           <w:rFonts w:ascii="Times New Roman" w:hAnsi="Times New Roman" w:cs="Times New Roman"/>
         </w:rPr>
         <w:t>paste</w:t>
       </w:r>
-      <w:proofErr w:type="gramEnd"/>
       <w:r>
         <w:rPr>
           <w:rFonts w:ascii="Times New Roman" w:hAnsi="Times New Roman" w:cs="Times New Roman"/>
@@ -8305,13 +8921,7 @@
         <w:rPr>
           <w:rFonts w:ascii="Times New Roman" w:hAnsi="Times New Roman" w:cs="Times New Roman"/>
         </w:rPr>
-        <w:t xml:space="preserve">It is important that you be aware of </w:t>
-      </w:r>
-      <w:r>
-        <w:rPr>
-          <w:rFonts w:ascii="Times New Roman" w:hAnsi="Times New Roman" w:cs="Times New Roman"/>
-        </w:rPr>
-        <w:t>and respect the intellectual property rights of others. Unless explicitly stated otherwise, all materials available</w:t>
+        <w:t>It is important that you be aware of and respect the intellectual property rights of others. Unless explicitly stated otherwise, all materials available</w:t>
       </w:r>
       <w:r>
         <w:rPr>
@@ -9045,7 +9655,7 @@
         </w:rPr>
         <w:t xml:space="preserve">available supports, go to </w:t>
       </w:r>
-      <w:hyperlink r:id="rId11">
+      <w:hyperlink r:id="rId13">
         <w:r>
           <w:rPr>
             <w:rFonts w:ascii="Times New Roman" w:hAnsi="Times New Roman" w:cs="Times New Roman"/>
@@ -9066,7 +9676,7 @@
         </w:rPr>
         <w:t xml:space="preserve">email </w:t>
       </w:r>
-      <w:hyperlink r:id="rId12">
+      <w:hyperlink r:id="rId14">
         <w:r>
           <w:rPr>
             <w:rFonts w:ascii="Times New Roman" w:hAnsi="Times New Roman" w:cs="Times New Roman"/>
@@ -9481,7 +10091,7 @@
         </w:rPr>
         <w:t xml:space="preserve">guidance at </w:t>
       </w:r>
-      <w:hyperlink r:id="rId13">
+      <w:hyperlink r:id="rId15">
         <w:r>
           <w:rPr>
             <w:rFonts w:ascii="Times New Roman" w:hAnsi="Times New Roman" w:cs="Times New Roman"/>
@@ -9580,7 +10190,7 @@
         </w:rPr>
         <w:t xml:space="preserve">: Students can find a wealth of strategic guidance by going to </w:t>
       </w:r>
-      <w:hyperlink r:id="rId14">
+      <w:hyperlink r:id="rId16">
         <w:r>
           <w:rPr>
             <w:rFonts w:ascii="Times New Roman" w:hAnsi="Times New Roman" w:cs="Times New Roman"/>
@@ -10174,7 +10784,7 @@
         </w:rPr>
         <w:t xml:space="preserve"> </w:t>
       </w:r>
-      <w:hyperlink r:id="rId15">
+      <w:hyperlink r:id="rId17">
         <w:r>
           <w:rPr>
             <w:rFonts w:ascii="Times New Roman" w:hAnsi="Times New Roman" w:cs="Times New Roman"/>
@@ -10524,13 +11134,7 @@
         <w:rPr>
           <w:rFonts w:ascii="Times New Roman" w:hAnsi="Times New Roman" w:cs="Times New Roman"/>
         </w:rPr>
-        <w:t xml:space="preserve">7: </w:t>
-      </w:r>
-      <w:r>
-        <w:rPr>
-          <w:rFonts w:ascii="Times New Roman" w:hAnsi="Times New Roman" w:cs="Times New Roman"/>
-        </w:rPr>
-        <w:t>Introduction to Supervised (Machine)</w:t>
+        <w:t>7: Introduction to Supervised (Machine)</w:t>
       </w:r>
       <w:r>
         <w:rPr>
@@ -10606,12 +11210,82 @@
       <w:r>
         <w:rPr>
           <w:rFonts w:ascii="Times New Roman" w:hAnsi="Times New Roman" w:cs="Times New Roman"/>
-        </w:rPr>
-        <w:pict w14:anchorId="6B29F531">
-          <v:rect id="_x0000_s2051" style="position:absolute;left:0;text-align:left;margin-left:55.4pt;margin-top:.65pt;width:495.35pt;height:.35pt;z-index:15732736;mso-position-horizontal-relative:page" fillcolor="black" stroked="f">
-            <w10:wrap anchorx="page"/>
-          </v:rect>
-        </w:pict>
+          <w:noProof/>
+        </w:rPr>
+        <mc:AlternateContent>
+          <mc:Choice Requires="wps">
+            <w:drawing>
+              <wp:anchor distT="0" distB="0" distL="114300" distR="114300" simplePos="0" relativeHeight="15732736" behindDoc="0" locked="0" layoutInCell="1" allowOverlap="1" wp14:anchorId="6B29F531" wp14:editId="4BBC052B">
+                <wp:simplePos x="0" y="0"/>
+                <wp:positionH relativeFrom="page">
+                  <wp:posOffset>703580</wp:posOffset>
+                </wp:positionH>
+                <wp:positionV relativeFrom="paragraph">
+                  <wp:posOffset>8255</wp:posOffset>
+                </wp:positionV>
+                <wp:extent cx="6290945" cy="4445"/>
+                <wp:effectExtent l="0" t="0" r="0" b="0"/>
+                <wp:wrapNone/>
+                <wp:docPr id="1646152470" name="Rectangle 3"/>
+                <wp:cNvGraphicFramePr>
+                  <a:graphicFrameLocks xmlns:a="http://schemas.openxmlformats.org/drawingml/2006/main"/>
+                </wp:cNvGraphicFramePr>
+                <a:graphic xmlns:a="http://schemas.openxmlformats.org/drawingml/2006/main">
+                  <a:graphicData uri="http://schemas.microsoft.com/office/word/2010/wordprocessingShape">
+                    <wps:wsp>
+                      <wps:cNvSpPr>
+                        <a:spLocks noChangeArrowheads="1"/>
+                      </wps:cNvSpPr>
+                      <wps:spPr bwMode="auto">
+                        <a:xfrm>
+                          <a:off x="0" y="0"/>
+                          <a:ext cx="6290945" cy="4445"/>
+                        </a:xfrm>
+                        <a:prstGeom prst="rect">
+                          <a:avLst/>
+                        </a:prstGeom>
+                        <a:solidFill>
+                          <a:srgbClr val="000000"/>
+                        </a:solidFill>
+                        <a:ln>
+                          <a:noFill/>
+                        </a:ln>
+                        <a:extLst>
+                          <a:ext uri="{91240B29-F687-4F45-9708-019B960494DF}">
+                            <a14:hiddenLine xmlns:a14="http://schemas.microsoft.com/office/drawing/2010/main" w="9525">
+                              <a:solidFill>
+                                <a:srgbClr val="000000"/>
+                              </a:solidFill>
+                              <a:miter lim="800000"/>
+                              <a:headEnd/>
+                              <a:tailEnd/>
+                            </a14:hiddenLine>
+                          </a:ext>
+                        </a:extLst>
+                      </wps:spPr>
+                      <wps:bodyPr rot="0" vert="horz" wrap="square" lIns="91440" tIns="45720" rIns="91440" bIns="45720" anchor="t" anchorCtr="0" upright="1">
+                        <a:noAutofit/>
+                      </wps:bodyPr>
+                    </wps:wsp>
+                  </a:graphicData>
+                </a:graphic>
+                <wp14:sizeRelH relativeFrom="page">
+                  <wp14:pctWidth>0</wp14:pctWidth>
+                </wp14:sizeRelH>
+                <wp14:sizeRelV relativeFrom="page">
+                  <wp14:pctHeight>0</wp14:pctHeight>
+                </wp14:sizeRelV>
+              </wp:anchor>
+            </w:drawing>
+          </mc:Choice>
+          <mc:Fallback>
+            <w:pict>
+              <v:rect w14:anchorId="02452706" id="Rectangle 3" o:spid="_x0000_s1026" style="position:absolute;margin-left:55.4pt;margin-top:.65pt;width:495.35pt;height:.35pt;z-index:15732736;visibility:visible;mso-wrap-style:square;mso-width-percent:0;mso-height-percent:0;mso-wrap-distance-left:9pt;mso-wrap-distance-top:0;mso-wrap-distance-right:9pt;mso-wrap-distance-bottom:0;mso-position-horizontal:absolute;mso-position-horizontal-relative:page;mso-position-vertical:absolute;mso-position-vertical-relative:text;mso-width-percent:0;mso-height-percent:0;mso-width-relative:page;mso-height-relative:page;v-text-anchor:top" o:gfxdata="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" fillcolor="black" stroked="f">
+                <w10:wrap anchorx="page"/>
+              </v:rect>
+            </w:pict>
+          </mc:Fallback>
+        </mc:AlternateContent>
       </w:r>
       <w:r>
         <w:rPr>
@@ -10755,14 +11429,7 @@
           <w:rFonts w:ascii="Times New Roman" w:hAnsi="Times New Roman" w:cs="Times New Roman"/>
           <w:sz w:val="18"/>
         </w:rPr>
-        <w:t xml:space="preserve">Request Period for </w:t>
-      </w:r>
-      <w:r>
-        <w:rPr>
-          <w:rFonts w:ascii="Times New Roman" w:hAnsi="Times New Roman" w:cs="Times New Roman"/>
-          <w:sz w:val="18"/>
-        </w:rPr>
-        <w:t>Spring</w:t>
+        <w:t>Request Period for Spring</w:t>
       </w:r>
       <w:r>
         <w:rPr>
@@ -11004,12 +11671,82 @@
       <w:r>
         <w:rPr>
           <w:rFonts w:ascii="Times New Roman" w:hAnsi="Times New Roman" w:cs="Times New Roman"/>
-        </w:rPr>
-        <w:pict w14:anchorId="43B0569B">
-          <v:rect id="_x0000_s2050" style="position:absolute;left:0;text-align:left;margin-left:55.4pt;margin-top:12.1pt;width:495.35pt;height:.35pt;z-index:15733248;mso-position-horizontal-relative:page" fillcolor="black" stroked="f">
-            <w10:wrap anchorx="page"/>
-          </v:rect>
-        </w:pict>
+          <w:noProof/>
+        </w:rPr>
+        <mc:AlternateContent>
+          <mc:Choice Requires="wps">
+            <w:drawing>
+              <wp:anchor distT="0" distB="0" distL="114300" distR="114300" simplePos="0" relativeHeight="15733248" behindDoc="0" locked="0" layoutInCell="1" allowOverlap="1" wp14:anchorId="43B0569B" wp14:editId="5DF117A9">
+                <wp:simplePos x="0" y="0"/>
+                <wp:positionH relativeFrom="page">
+                  <wp:posOffset>703580</wp:posOffset>
+                </wp:positionH>
+                <wp:positionV relativeFrom="paragraph">
+                  <wp:posOffset>153670</wp:posOffset>
+                </wp:positionV>
+                <wp:extent cx="6290945" cy="4445"/>
+                <wp:effectExtent l="0" t="0" r="0" b="0"/>
+                <wp:wrapNone/>
+                <wp:docPr id="1963169051" name="Rectangle 2"/>
+                <wp:cNvGraphicFramePr>
+                  <a:graphicFrameLocks xmlns:a="http://schemas.openxmlformats.org/drawingml/2006/main"/>
+                </wp:cNvGraphicFramePr>
+                <a:graphic xmlns:a="http://schemas.openxmlformats.org/drawingml/2006/main">
+                  <a:graphicData uri="http://schemas.microsoft.com/office/word/2010/wordprocessingShape">
+                    <wps:wsp>
+                      <wps:cNvSpPr>
+                        <a:spLocks noChangeArrowheads="1"/>
+                      </wps:cNvSpPr>
+                      <wps:spPr bwMode="auto">
+                        <a:xfrm>
+                          <a:off x="0" y="0"/>
+                          <a:ext cx="6290945" cy="4445"/>
+                        </a:xfrm>
+                        <a:prstGeom prst="rect">
+                          <a:avLst/>
+                        </a:prstGeom>
+                        <a:solidFill>
+                          <a:srgbClr val="000000"/>
+                        </a:solidFill>
+                        <a:ln>
+                          <a:noFill/>
+                        </a:ln>
+                        <a:extLst>
+                          <a:ext uri="{91240B29-F687-4F45-9708-019B960494DF}">
+                            <a14:hiddenLine xmlns:a14="http://schemas.microsoft.com/office/drawing/2010/main" w="9525">
+                              <a:solidFill>
+                                <a:srgbClr val="000000"/>
+                              </a:solidFill>
+                              <a:miter lim="800000"/>
+                              <a:headEnd/>
+                              <a:tailEnd/>
+                            </a14:hiddenLine>
+                          </a:ext>
+                        </a:extLst>
+                      </wps:spPr>
+                      <wps:bodyPr rot="0" vert="horz" wrap="square" lIns="91440" tIns="45720" rIns="91440" bIns="45720" anchor="t" anchorCtr="0" upright="1">
+                        <a:noAutofit/>
+                      </wps:bodyPr>
+                    </wps:wsp>
+                  </a:graphicData>
+                </a:graphic>
+                <wp14:sizeRelH relativeFrom="page">
+                  <wp14:pctWidth>0</wp14:pctWidth>
+                </wp14:sizeRelH>
+                <wp14:sizeRelV relativeFrom="page">
+                  <wp14:pctHeight>0</wp14:pctHeight>
+                </wp14:sizeRelV>
+              </wp:anchor>
+            </w:drawing>
+          </mc:Choice>
+          <mc:Fallback>
+            <w:pict>
+              <v:rect w14:anchorId="1DD464DE" id="Rectangle 2" o:spid="_x0000_s1026" style="position:absolute;margin-left:55.4pt;margin-top:12.1pt;width:495.35pt;height:.35pt;z-index:15733248;visibility:visible;mso-wrap-style:square;mso-width-percent:0;mso-height-percent:0;mso-wrap-distance-left:9pt;mso-wrap-distance-top:0;mso-wrap-distance-right:9pt;mso-wrap-distance-bottom:0;mso-position-horizontal:absolute;mso-position-horizontal-relative:page;mso-position-vertical:absolute;mso-position-vertical-relative:text;mso-width-percent:0;mso-height-percent:0;mso-width-relative:page;mso-height-relative:page;v-text-anchor:top" o:gfxdata="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" fillcolor="black" stroked="f">
+                <w10:wrap anchorx="page"/>
+              </v:rect>
+            </w:pict>
+          </mc:Fallback>
+        </mc:AlternateContent>
       </w:r>
       <w:r>
         <w:rPr>
@@ -11104,44 +11841,150 @@
       </w:rPr>
     </w:pPr>
     <w:r>
-      <w:pict w14:anchorId="0DDA2C68">
-        <v:shapetype id="_x0000_t202" coordsize="21600,21600" o:spt="202" path="m,l,21600r21600,l21600,xe">
-          <v:stroke joinstyle="miter"/>
-          <v:path gradientshapeok="t" o:connecttype="rect"/>
-        </v:shapetype>
-        <v:shape id="_x0000_s1025" type="#_x0000_t202" style="position:absolute;margin-left:300.25pt;margin-top:738.6pt;width:11.5pt;height:15.4pt;z-index:-251658752;mso-position-horizontal-relative:page;mso-position-vertical-relative:page" filled="f" stroked="f">
-          <v:textbox inset="0,0,0,0">
-            <w:txbxContent>
-              <w:p>
-                <w:pPr>
-                  <w:pStyle w:val="BodyText"/>
-                  <w:spacing w:before="23"/>
-                  <w:ind w:left="60"/>
-                </w:pPr>
-                <w:r>
-                  <w:fldChar w:fldCharType="begin"/>
-                </w:r>
-                <w:r>
-                  <w:rPr>
-                    <w:w w:val="99"/>
-                  </w:rPr>
-                  <w:instrText xml:space="preserve"> PAGE </w:instrText>
-                </w:r>
-                <w:r>
-                  <w:fldChar w:fldCharType="separate"/>
-                </w:r>
-                <w:r>
-                  <w:t>1</w:t>
-                </w:r>
-                <w:r>
-                  <w:fldChar w:fldCharType="end"/>
-                </w:r>
-              </w:p>
-            </w:txbxContent>
-          </v:textbox>
-          <w10:wrap anchorx="page" anchory="page"/>
-        </v:shape>
-      </w:pict>
+      <w:rPr>
+        <w:noProof/>
+      </w:rPr>
+      <mc:AlternateContent>
+        <mc:Choice Requires="wps">
+          <w:drawing>
+            <wp:anchor distT="0" distB="0" distL="114300" distR="114300" simplePos="0" relativeHeight="251657728" behindDoc="1" locked="0" layoutInCell="1" allowOverlap="1" wp14:anchorId="0DDA2C68" wp14:editId="58DE36A8">
+              <wp:simplePos x="0" y="0"/>
+              <wp:positionH relativeFrom="page">
+                <wp:posOffset>3813175</wp:posOffset>
+              </wp:positionH>
+              <wp:positionV relativeFrom="page">
+                <wp:posOffset>9380220</wp:posOffset>
+              </wp:positionV>
+              <wp:extent cx="146050" cy="195580"/>
+              <wp:effectExtent l="0" t="0" r="0" b="0"/>
+              <wp:wrapNone/>
+              <wp:docPr id="719363318" name="Text Box 1"/>
+              <wp:cNvGraphicFramePr>
+                <a:graphicFrameLocks xmlns:a="http://schemas.openxmlformats.org/drawingml/2006/main"/>
+              </wp:cNvGraphicFramePr>
+              <a:graphic xmlns:a="http://schemas.openxmlformats.org/drawingml/2006/main">
+                <a:graphicData uri="http://schemas.microsoft.com/office/word/2010/wordprocessingShape">
+                  <wps:wsp>
+                    <wps:cNvSpPr txBox="1">
+                      <a:spLocks noChangeArrowheads="1"/>
+                    </wps:cNvSpPr>
+                    <wps:spPr bwMode="auto">
+                      <a:xfrm>
+                        <a:off x="0" y="0"/>
+                        <a:ext cx="146050" cy="195580"/>
+                      </a:xfrm>
+                      <a:prstGeom prst="rect">
+                        <a:avLst/>
+                      </a:prstGeom>
+                      <a:noFill/>
+                      <a:ln>
+                        <a:noFill/>
+                      </a:ln>
+                      <a:extLst>
+                        <a:ext uri="{909E8E84-426E-40DD-AFC4-6F175D3DCCD1}">
+                          <a14:hiddenFill xmlns:a14="http://schemas.microsoft.com/office/drawing/2010/main">
+                            <a:solidFill>
+                              <a:srgbClr val="FFFFFF"/>
+                            </a:solidFill>
+                          </a14:hiddenFill>
+                        </a:ext>
+                        <a:ext uri="{91240B29-F687-4F45-9708-019B960494DF}">
+                          <a14:hiddenLine xmlns:a14="http://schemas.microsoft.com/office/drawing/2010/main" w="9525">
+                            <a:solidFill>
+                              <a:srgbClr val="000000"/>
+                            </a:solidFill>
+                            <a:miter lim="800000"/>
+                            <a:headEnd/>
+                            <a:tailEnd/>
+                          </a14:hiddenLine>
+                        </a:ext>
+                      </a:extLst>
+                    </wps:spPr>
+                    <wps:txbx>
+                      <w:txbxContent>
+                        <w:p>
+                          <w:pPr>
+                            <w:pStyle w:val="BodyText"/>
+                            <w:spacing w:before="23"/>
+                            <w:ind w:left="60"/>
+                          </w:pPr>
+                          <w:r>
+                            <w:fldChar w:fldCharType="begin"/>
+                          </w:r>
+                          <w:r>
+                            <w:rPr>
+                              <w:w w:val="99"/>
+                            </w:rPr>
+                            <w:instrText xml:space="preserve"> PAGE </w:instrText>
+                          </w:r>
+                          <w:r>
+                            <w:fldChar w:fldCharType="separate"/>
+                          </w:r>
+                          <w:r>
+                            <w:t>1</w:t>
+                          </w:r>
+                          <w:r>
+                            <w:fldChar w:fldCharType="end"/>
+                          </w:r>
+                        </w:p>
+                      </w:txbxContent>
+                    </wps:txbx>
+                    <wps:bodyPr rot="0" vert="horz" wrap="square" lIns="0" tIns="0" rIns="0" bIns="0" anchor="t" anchorCtr="0" upright="1">
+                      <a:noAutofit/>
+                    </wps:bodyPr>
+                  </wps:wsp>
+                </a:graphicData>
+              </a:graphic>
+              <wp14:sizeRelH relativeFrom="page">
+                <wp14:pctWidth>0</wp14:pctWidth>
+              </wp14:sizeRelH>
+              <wp14:sizeRelV relativeFrom="page">
+                <wp14:pctHeight>0</wp14:pctHeight>
+              </wp14:sizeRelV>
+            </wp:anchor>
+          </w:drawing>
+        </mc:Choice>
+        <mc:Fallback>
+          <w:pict>
+            <v:shapetype w14:anchorId="0DDA2C68" id="_x0000_t202" coordsize="21600,21600" o:spt="202" path="m,l,21600r21600,l21600,xe">
+              <v:stroke joinstyle="miter"/>
+              <v:path gradientshapeok="t" o:connecttype="rect"/>
+            </v:shapetype>
+            <v:shape id="Text Box 1" o:spid="_x0000_s1032" type="#_x0000_t202" style="position:absolute;margin-left:300.25pt;margin-top:738.6pt;width:11.5pt;height:15.4pt;z-index:-251658752;visibility:visible;mso-wrap-style:square;mso-width-percent:0;mso-height-percent:0;mso-wrap-distance-left:9pt;mso-wrap-distance-top:0;mso-wrap-distance-right:9pt;mso-wrap-distance-bottom:0;mso-position-horizontal:absolute;mso-position-horizontal-relative:page;mso-position-vertical:absolute;mso-position-vertical-relative:page;mso-width-percent:0;mso-height-percent:0;mso-width-relative:page;mso-height-relative:page;v-text-anchor:top" o:gfxdata="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" filled="f" stroked="f">
+              <v:textbox inset="0,0,0,0">
+                <w:txbxContent>
+                  <w:p>
+                    <w:pPr>
+                      <w:pStyle w:val="BodyText"/>
+                      <w:spacing w:before="23"/>
+                      <w:ind w:left="60"/>
+                    </w:pPr>
+                    <w:r>
+                      <w:fldChar w:fldCharType="begin"/>
+                    </w:r>
+                    <w:r>
+                      <w:rPr>
+                        <w:w w:val="99"/>
+                      </w:rPr>
+                      <w:instrText xml:space="preserve"> PAGE </w:instrText>
+                    </w:r>
+                    <w:r>
+                      <w:fldChar w:fldCharType="separate"/>
+                    </w:r>
+                    <w:r>
+                      <w:t>1</w:t>
+                    </w:r>
+                    <w:r>
+                      <w:fldChar w:fldCharType="end"/>
+                    </w:r>
+                  </w:p>
+                </w:txbxContent>
+              </v:textbox>
+              <w10:wrap anchorx="page" anchory="page"/>
+            </v:shape>
+          </w:pict>
+        </mc:Fallback>
+      </mc:AlternateContent>
     </w:r>
   </w:p>
 </w:ftr>

</xml_diff>

<commit_message>
adding QRl to the syllabus
</commit_message>
<xml_diff>
--- a/DATA 180 Fall 2022 - Sec2 Syllabus (updated).docx
+++ b/DATA 180 Fall 2022 - Sec2 Syllabus (updated).docx
@@ -1343,16 +1343,8 @@
         <w:rPr>
           <w:rFonts w:ascii="Times New Roman" w:hAnsi="Times New Roman" w:cs="Times New Roman"/>
         </w:rPr>
-        <w:t xml:space="preserve">Hastie, Robert </w:t>
-      </w:r>
-      <w:proofErr w:type="spellStart"/>
-      <w:r>
-        <w:rPr>
-          <w:rFonts w:ascii="Times New Roman" w:hAnsi="Times New Roman" w:cs="Times New Roman"/>
-        </w:rPr>
-        <w:t>Tibshirani</w:t>
-      </w:r>
-      <w:proofErr w:type="spellEnd"/>
+        <w:t>Hastie, Robert Tibshirani</w:t>
+      </w:r>
       <w:r>
         <w:rPr>
           <w:rFonts w:ascii="Times New Roman" w:hAnsi="Times New Roman" w:cs="Times New Roman"/>
@@ -2075,21 +2067,7 @@
         <w:rPr>
           <w:rFonts w:ascii="Times New Roman" w:hAnsi="Times New Roman" w:cs="Times New Roman"/>
         </w:rPr>
-        <w:t xml:space="preserve"> and </w:t>
-      </w:r>
-      <w:proofErr w:type="spellStart"/>
-      <w:r>
-        <w:rPr>
-          <w:rFonts w:ascii="Times New Roman" w:hAnsi="Times New Roman" w:cs="Times New Roman"/>
-        </w:rPr>
-        <w:t>RMarkdown</w:t>
-      </w:r>
-      <w:proofErr w:type="spellEnd"/>
-      <w:r>
-        <w:rPr>
-          <w:rFonts w:ascii="Times New Roman" w:hAnsi="Times New Roman" w:cs="Times New Roman"/>
-        </w:rPr>
-        <w:t xml:space="preserve"> to create reproducible reports and maintain a repository for version control,</w:t>
+        <w:t xml:space="preserve"> and RMarkdown to create reproducible reports and maintain a repository for version control,</w:t>
       </w:r>
     </w:p>
     <w:p>
@@ -6039,16 +6017,8 @@
         <w:rPr>
           <w:rFonts w:ascii="Times New Roman" w:hAnsi="Times New Roman" w:cs="Times New Roman"/>
         </w:rPr>
-        <w:t>and include the .</w:t>
-      </w:r>
-      <w:proofErr w:type="spellStart"/>
-      <w:r>
-        <w:rPr>
-          <w:rFonts w:ascii="Times New Roman" w:hAnsi="Times New Roman" w:cs="Times New Roman"/>
-        </w:rPr>
-        <w:t>Rmd</w:t>
-      </w:r>
-      <w:proofErr w:type="spellEnd"/>
+        <w:t>and include the .Rmd</w:t>
+      </w:r>
       <w:r>
         <w:rPr>
           <w:rFonts w:ascii="Times New Roman" w:hAnsi="Times New Roman" w:cs="Times New Roman"/>
@@ -8299,6 +8269,75 @@
     </w:p>
     <w:p>
       <w:pPr>
+        <w:pStyle w:val="BodyText"/>
+        <w:spacing w:before="191" w:line="244" w:lineRule="auto"/>
+        <w:ind w:right="651"/>
+        <w:jc w:val="both"/>
+        <w:rPr>
+          <w:rFonts w:ascii="Times New Roman" w:hAnsi="Times New Roman" w:cs="Times New Roman"/>
+        </w:rPr>
+      </w:pPr>
+    </w:p>
+    <w:p>
+      <w:pPr>
+        <w:pStyle w:val="BodyText"/>
+        <w:rPr>
+          <w:rFonts w:ascii="Times New Roman" w:hAnsi="Times New Roman" w:cs="Times New Roman"/>
+        </w:rPr>
+      </w:pPr>
+      <w:r>
+        <w:rPr>
+          <w:rFonts w:ascii="Times New Roman" w:hAnsi="Times New Roman" w:cs="Times New Roman"/>
+        </w:rPr>
+        <w:t>Data and Scientific Reasoning Lab</w:t>
+      </w:r>
+    </w:p>
+    <w:p>
+      <w:pPr>
+        <w:pStyle w:val="BodyText"/>
+        <w:rPr>
+          <w:rFonts w:ascii="Times New Roman" w:hAnsi="Times New Roman" w:cs="Times New Roman"/>
+        </w:rPr>
+      </w:pPr>
+      <w:r>
+        <w:rPr>
+          <w:rFonts w:ascii="Times New Roman" w:hAnsi="Times New Roman" w:cs="Times New Roman"/>
+        </w:rPr>
+        <w:t xml:space="preserve">The </w:t>
+      </w:r>
+      <w:hyperlink r:id="rId13" w:history="1">
+        <w:r>
+          <w:rPr>
+            <w:rStyle w:val="Hyperlink"/>
+            <w:rFonts w:ascii="Times New Roman" w:hAnsi="Times New Roman" w:cs="Times New Roman"/>
+          </w:rPr>
+          <w:t>Data &amp; Scientific Reasoning Lab</w:t>
+        </w:r>
+      </w:hyperlink>
+      <w:r>
+        <w:rPr>
+          <w:rFonts w:ascii="Times New Roman" w:hAnsi="Times New Roman" w:cs="Times New Roman"/>
+        </w:rPr>
+        <w:t xml:space="preserve"> offers drop-in tutoring support for ArcGIS Pro, R, Stata, and Python. No appointments needed! There is also limited support for SQL, MATLAB, JAVA, and more. Please consult the schedule listed </w:t>
+      </w:r>
+      <w:hyperlink r:id="rId14" w:history="1">
+        <w:r>
+          <w:rPr>
+            <w:rStyle w:val="Hyperlink"/>
+            <w:rFonts w:ascii="Times New Roman" w:hAnsi="Times New Roman" w:cs="Times New Roman"/>
+          </w:rPr>
+          <w:t>here</w:t>
+        </w:r>
+      </w:hyperlink>
+      <w:r>
+        <w:rPr>
+          <w:rFonts w:ascii="Times New Roman" w:hAnsi="Times New Roman" w:cs="Times New Roman"/>
+        </w:rPr>
+        <w:t xml:space="preserve"> for details regarding when help is available for each program.</w:t>
+      </w:r>
+    </w:p>
+    <w:p>
+      <w:pPr>
         <w:pStyle w:val="Heading1"/>
         <w:spacing w:before="205"/>
         <w:rPr>
@@ -9655,7 +9694,7 @@
         </w:rPr>
         <w:t xml:space="preserve">available supports, go to </w:t>
       </w:r>
-      <w:hyperlink r:id="rId13">
+      <w:hyperlink r:id="rId15">
         <w:r>
           <w:rPr>
             <w:rFonts w:ascii="Times New Roman" w:hAnsi="Times New Roman" w:cs="Times New Roman"/>
@@ -9676,7 +9715,7 @@
         </w:rPr>
         <w:t xml:space="preserve">email </w:t>
       </w:r>
-      <w:hyperlink r:id="rId14">
+      <w:hyperlink r:id="rId16">
         <w:r>
           <w:rPr>
             <w:rFonts w:ascii="Times New Roman" w:hAnsi="Times New Roman" w:cs="Times New Roman"/>
@@ -10091,7 +10130,7 @@
         </w:rPr>
         <w:t xml:space="preserve">guidance at </w:t>
       </w:r>
-      <w:hyperlink r:id="rId15">
+      <w:hyperlink r:id="rId17">
         <w:r>
           <w:rPr>
             <w:rFonts w:ascii="Times New Roman" w:hAnsi="Times New Roman" w:cs="Times New Roman"/>
@@ -10136,7 +10175,14 @@
         <w:rPr>
           <w:rFonts w:ascii="Times New Roman" w:hAnsi="Times New Roman" w:cs="Times New Roman"/>
         </w:rPr>
-        <w:t xml:space="preserve"> advance</w:t>
+        <w:t xml:space="preserve"> </w:t>
+      </w:r>
+      <w:r>
+        <w:rPr>
+          <w:rFonts w:ascii="Times New Roman" w:hAnsi="Times New Roman" w:cs="Times New Roman"/>
+        </w:rPr>
+        <w:lastRenderedPageBreak/>
+        <w:t>advance</w:t>
       </w:r>
       <w:r>
         <w:rPr>
@@ -10190,7 +10236,7 @@
         </w:rPr>
         <w:t xml:space="preserve">: Students can find a wealth of strategic guidance by going to </w:t>
       </w:r>
-      <w:hyperlink r:id="rId16">
+      <w:hyperlink r:id="rId18">
         <w:r>
           <w:rPr>
             <w:rFonts w:ascii="Times New Roman" w:hAnsi="Times New Roman" w:cs="Times New Roman"/>
@@ -10784,7 +10830,7 @@
         </w:rPr>
         <w:t xml:space="preserve"> </w:t>
       </w:r>
-      <w:hyperlink r:id="rId17">
+      <w:hyperlink r:id="rId19">
         <w:r>
           <w:rPr>
             <w:rFonts w:ascii="Times New Roman" w:hAnsi="Times New Roman" w:cs="Times New Roman"/>
@@ -11008,14 +11054,12 @@
         </w:rPr>
         <w:t xml:space="preserve"> </w:t>
       </w:r>
-      <w:proofErr w:type="spellStart"/>
       <w:r>
         <w:rPr>
           <w:rFonts w:ascii="Times New Roman" w:hAnsi="Times New Roman" w:cs="Times New Roman"/>
         </w:rPr>
         <w:t>Tidyverse</w:t>
       </w:r>
-      <w:proofErr w:type="spellEnd"/>
     </w:p>
     <w:p>
       <w:pPr>
@@ -12679,7 +12723,6 @@
   <w:style w:type="character" w:default="1" w:styleId="DefaultParagraphFont">
     <w:name w:val="Default Paragraph Font"/>
     <w:uiPriority w:val="1"/>
-    <w:semiHidden/>
     <w:unhideWhenUsed/>
   </w:style>
   <w:style w:type="table" w:default="1" w:styleId="TableNormal">

</xml_diff>